<commit_message>
Prueba con CI fallando
</commit_message>
<xml_diff>
--- a/NarvaezLeonardo_Lab2P3.docx
+++ b/NarvaezLeonardo_Lab2P3.docx
@@ -225,23 +225,13 @@
                 <w:szCs w:val="20"/>
               </w:rPr>
             </w:pPr>
-            <w:proofErr w:type="spellStart"/>
             <w:r>
               <w:rPr>
                 <w:rFonts w:ascii="Arial Narrow" w:hAnsi="Arial Narrow" w:cs="Arial"/>
                 <w:sz w:val="20"/>
                 <w:szCs w:val="20"/>
               </w:rPr>
-              <w:t>Pruebas</w:t>
-            </w:r>
-            <w:proofErr w:type="spellEnd"/>
-            <w:r>
-              <w:rPr>
-                <w:rFonts w:ascii="Arial Narrow" w:hAnsi="Arial Narrow" w:cs="Arial"/>
-                <w:sz w:val="20"/>
-                <w:szCs w:val="20"/>
-              </w:rPr>
-              <w:t xml:space="preserve"> de Software</w:t>
+              <w:t>Pruebas de Software</w:t>
             </w:r>
           </w:p>
         </w:tc>
@@ -1004,23 +994,7 @@
           <w:rFonts w:ascii="Arial Narrow" w:hAnsi="Arial Narrow"/>
           <w:lang w:val="es-EC"/>
         </w:rPr>
-        <w:t xml:space="preserve">de las herramientas, tecnologías, </w:t>
-      </w:r>
-      <w:proofErr w:type="spellStart"/>
-      <w:r>
-        <w:rPr>
-          <w:rFonts w:ascii="Arial Narrow" w:hAnsi="Arial Narrow"/>
-          <w:lang w:val="es-EC"/>
-        </w:rPr>
-        <w:t>frameworks</w:t>
-      </w:r>
-      <w:proofErr w:type="spellEnd"/>
-      <w:r>
-        <w:rPr>
-          <w:rFonts w:ascii="Arial Narrow" w:hAnsi="Arial Narrow"/>
-          <w:lang w:val="es-EC"/>
-        </w:rPr>
-        <w:t>, librerías, etc., utilizados en la práctica de laboratorio</w:t>
+        <w:t>de las herramientas, tecnologías, frameworks, librerías, etc., utilizados en la práctica de laboratorio</w:t>
       </w:r>
       <w:r>
         <w:rPr>
@@ -1206,57 +1180,7 @@
           <w:rFonts w:ascii="Arial Narrow" w:hAnsi="Arial Narrow" w:cs="Arial"/>
           <w:lang w:val="es-ES"/>
         </w:rPr>
-        <w:t xml:space="preserve">Creamos el archivo </w:t>
-      </w:r>
-      <w:proofErr w:type="spellStart"/>
-      <w:proofErr w:type="gramStart"/>
-      <w:r>
-        <w:rPr>
-          <w:rFonts w:ascii="Arial Narrow" w:hAnsi="Arial Narrow" w:cs="Arial"/>
-          <w:lang w:val="es-ES"/>
-        </w:rPr>
-        <w:t>package.json</w:t>
-      </w:r>
-      <w:proofErr w:type="spellEnd"/>
-      <w:proofErr w:type="gramEnd"/>
-      <w:r>
-        <w:rPr>
-          <w:rFonts w:ascii="Arial Narrow" w:hAnsi="Arial Narrow" w:cs="Arial"/>
-          <w:lang w:val="es-ES"/>
-        </w:rPr>
-        <w:t xml:space="preserve"> para cargar las dependencias </w:t>
-      </w:r>
-      <w:proofErr w:type="spellStart"/>
-      <w:r>
-        <w:rPr>
-          <w:rFonts w:ascii="Arial Narrow" w:hAnsi="Arial Narrow" w:cs="Arial"/>
-          <w:lang w:val="es-ES"/>
-        </w:rPr>
-        <w:t>npm</w:t>
-      </w:r>
-      <w:proofErr w:type="spellEnd"/>
-      <w:r>
-        <w:rPr>
-          <w:rFonts w:ascii="Arial Narrow" w:hAnsi="Arial Narrow" w:cs="Arial"/>
-          <w:lang w:val="es-ES"/>
-        </w:rPr>
-        <w:t xml:space="preserve"> </w:t>
-      </w:r>
-      <w:proofErr w:type="spellStart"/>
-      <w:r>
-        <w:rPr>
-          <w:rFonts w:ascii="Arial Narrow" w:hAnsi="Arial Narrow" w:cs="Arial"/>
-          <w:lang w:val="es-ES"/>
-        </w:rPr>
-        <w:t>init</w:t>
-      </w:r>
-      <w:proofErr w:type="spellEnd"/>
-      <w:r>
-        <w:rPr>
-          <w:rFonts w:ascii="Arial Narrow" w:hAnsi="Arial Narrow" w:cs="Arial"/>
-          <w:lang w:val="es-ES"/>
-        </w:rPr>
-        <w:t xml:space="preserve"> -y </w:t>
+        <w:t xml:space="preserve">Creamos el archivo package.json para cargar las dependencias npm init -y </w:t>
       </w:r>
     </w:p>
     <w:p>
@@ -1330,49 +1254,8 @@
           <w:lang w:val="es-ES"/>
         </w:rPr>
         <w:lastRenderedPageBreak/>
-        <w:t xml:space="preserve">Instalamos la dependencia de Express </w:t>
-      </w:r>
-      <w:proofErr w:type="spellStart"/>
-      <w:r>
-        <w:rPr>
-          <w:rFonts w:ascii="Arial Narrow" w:hAnsi="Arial Narrow" w:cs="Arial"/>
-          <w:lang w:val="es-ES"/>
-        </w:rPr>
-        <w:t>npm</w:t>
-      </w:r>
-      <w:proofErr w:type="spellEnd"/>
-      <w:r>
-        <w:rPr>
-          <w:rFonts w:ascii="Arial Narrow" w:hAnsi="Arial Narrow" w:cs="Arial"/>
-          <w:lang w:val="es-ES"/>
-        </w:rPr>
-        <w:t xml:space="preserve"> </w:t>
-      </w:r>
-      <w:proofErr w:type="spellStart"/>
-      <w:r>
-        <w:rPr>
-          <w:rFonts w:ascii="Arial Narrow" w:hAnsi="Arial Narrow" w:cs="Arial"/>
-          <w:lang w:val="es-ES"/>
-        </w:rPr>
-        <w:t>install</w:t>
-      </w:r>
-      <w:proofErr w:type="spellEnd"/>
-      <w:r>
-        <w:rPr>
-          <w:rFonts w:ascii="Arial Narrow" w:hAnsi="Arial Narrow" w:cs="Arial"/>
-          <w:lang w:val="es-ES"/>
-        </w:rPr>
-        <w:t xml:space="preserve"> </w:t>
-      </w:r>
-      <w:proofErr w:type="spellStart"/>
-      <w:r>
-        <w:rPr>
-          <w:rFonts w:ascii="Arial Narrow" w:hAnsi="Arial Narrow" w:cs="Arial"/>
-          <w:lang w:val="es-ES"/>
-        </w:rPr>
-        <w:t>express</w:t>
-      </w:r>
-      <w:proofErr w:type="spellEnd"/>
+        <w:t>Instalamos la dependencia de Express npm install express</w:t>
+      </w:r>
     </w:p>
     <w:p>
       <w:pPr>
@@ -1451,103 +1334,7 @@
           <w:rFonts w:ascii="Arial Narrow" w:hAnsi="Arial Narrow" w:cs="Arial"/>
           <w:lang w:val="es-ES"/>
         </w:rPr>
-        <w:t xml:space="preserve">de Jest y </w:t>
-      </w:r>
-      <w:proofErr w:type="spellStart"/>
-      <w:r>
-        <w:rPr>
-          <w:rFonts w:ascii="Arial Narrow" w:hAnsi="Arial Narrow" w:cs="Arial"/>
-          <w:lang w:val="es-ES"/>
-        </w:rPr>
-        <w:t>ESLint</w:t>
-      </w:r>
-      <w:proofErr w:type="spellEnd"/>
-      <w:r>
-        <w:rPr>
-          <w:rFonts w:ascii="Arial Narrow" w:hAnsi="Arial Narrow" w:cs="Arial"/>
-          <w:lang w:val="es-ES"/>
-        </w:rPr>
-        <w:t xml:space="preserve"> </w:t>
-      </w:r>
-      <w:proofErr w:type="spellStart"/>
-      <w:r>
-        <w:rPr>
-          <w:rFonts w:ascii="Arial Narrow" w:hAnsi="Arial Narrow" w:cs="Arial"/>
-          <w:lang w:val="es-ES"/>
-        </w:rPr>
-        <w:t>npm</w:t>
-      </w:r>
-      <w:proofErr w:type="spellEnd"/>
-      <w:r>
-        <w:rPr>
-          <w:rFonts w:ascii="Arial Narrow" w:hAnsi="Arial Narrow" w:cs="Arial"/>
-          <w:lang w:val="es-ES"/>
-        </w:rPr>
-        <w:t xml:space="preserve"> </w:t>
-      </w:r>
-      <w:proofErr w:type="spellStart"/>
-      <w:r>
-        <w:rPr>
-          <w:rFonts w:ascii="Arial Narrow" w:hAnsi="Arial Narrow" w:cs="Arial"/>
-          <w:lang w:val="es-ES"/>
-        </w:rPr>
-        <w:t>install</w:t>
-      </w:r>
-      <w:proofErr w:type="spellEnd"/>
-      <w:r>
-        <w:rPr>
-          <w:rFonts w:ascii="Arial Narrow" w:hAnsi="Arial Narrow" w:cs="Arial"/>
-          <w:lang w:val="es-ES"/>
-        </w:rPr>
-        <w:t xml:space="preserve"> --</w:t>
-      </w:r>
-      <w:proofErr w:type="spellStart"/>
-      <w:r>
-        <w:rPr>
-          <w:rFonts w:ascii="Arial Narrow" w:hAnsi="Arial Narrow" w:cs="Arial"/>
-          <w:lang w:val="es-ES"/>
-        </w:rPr>
-        <w:t>save-dev</w:t>
-      </w:r>
-      <w:proofErr w:type="spellEnd"/>
-      <w:r>
-        <w:rPr>
-          <w:rFonts w:ascii="Arial Narrow" w:hAnsi="Arial Narrow" w:cs="Arial"/>
-          <w:lang w:val="es-ES"/>
-        </w:rPr>
-        <w:t xml:space="preserve"> </w:t>
-      </w:r>
-      <w:proofErr w:type="spellStart"/>
-      <w:r>
-        <w:rPr>
-          <w:rFonts w:ascii="Arial Narrow" w:hAnsi="Arial Narrow" w:cs="Arial"/>
-          <w:lang w:val="es-ES"/>
-        </w:rPr>
-        <w:t>jest</w:t>
-      </w:r>
-      <w:proofErr w:type="spellEnd"/>
-      <w:r>
-        <w:rPr>
-          <w:rFonts w:ascii="Arial Narrow" w:hAnsi="Arial Narrow" w:cs="Arial"/>
-          <w:lang w:val="es-ES"/>
-        </w:rPr>
-        <w:t xml:space="preserve"> </w:t>
-      </w:r>
-      <w:proofErr w:type="spellStart"/>
-      <w:r>
-        <w:rPr>
-          <w:rFonts w:ascii="Arial Narrow" w:hAnsi="Arial Narrow" w:cs="Arial"/>
-          <w:lang w:val="es-ES"/>
-        </w:rPr>
-        <w:t>eslint</w:t>
-      </w:r>
-      <w:proofErr w:type="spellEnd"/>
-      <w:r>
-        <w:rPr>
-          <w:rFonts w:ascii="Arial Narrow" w:hAnsi="Arial Narrow" w:cs="Arial"/>
-          <w:lang w:val="es-ES"/>
-        </w:rPr>
-        <w:t xml:space="preserve"> para que se puedan ejecutar en modo desarrollador  </w:t>
+        <w:t xml:space="preserve">de Jest y ESLint npm install --save-dev jest eslint para que se puedan ejecutar en modo desarrollador  </w:t>
       </w:r>
     </w:p>
     <w:p>
@@ -1664,17 +1451,8 @@
           <w:rFonts w:ascii="Arial Narrow" w:hAnsi="Arial Narrow" w:cs="Arial"/>
           <w:lang w:val="es-ES"/>
         </w:rPr>
-        <w:t xml:space="preserve">Usar el servidor </w:t>
-      </w:r>
-      <w:proofErr w:type="spellStart"/>
-      <w:r>
-        <w:rPr>
-          <w:rFonts w:ascii="Arial Narrow" w:hAnsi="Arial Narrow" w:cs="Arial"/>
-          <w:lang w:val="es-ES"/>
-        </w:rPr>
-        <w:t>express</w:t>
-      </w:r>
-      <w:proofErr w:type="spellEnd"/>
+        <w:t>Usar el servidor express</w:t>
+      </w:r>
     </w:p>
     <w:p>
       <w:pPr>
@@ -1755,23 +1533,7 @@
           <w:rFonts w:ascii="Arial Narrow" w:hAnsi="Arial Narrow" w:cs="Arial"/>
           <w:lang w:val="es-ES"/>
         </w:rPr>
-        <w:t xml:space="preserve">Implementar un </w:t>
-      </w:r>
-      <w:proofErr w:type="spellStart"/>
-      <w:r>
-        <w:rPr>
-          <w:rFonts w:ascii="Arial Narrow" w:hAnsi="Arial Narrow" w:cs="Arial"/>
-          <w:lang w:val="es-ES"/>
-        </w:rPr>
-        <w:t>endpoint</w:t>
-      </w:r>
-      <w:proofErr w:type="spellEnd"/>
-      <w:r>
-        <w:rPr>
-          <w:rFonts w:ascii="Arial Narrow" w:hAnsi="Arial Narrow" w:cs="Arial"/>
-          <w:lang w:val="es-ES"/>
-        </w:rPr>
-        <w:t xml:space="preserve"> sencillo que responda con un mensaje </w:t>
+        <w:t xml:space="preserve">Implementar un endpoint sencillo que responda con un mensaje </w:t>
       </w:r>
     </w:p>
     <w:p>
@@ -2269,29 +2031,7 @@
           <w:lang w:val="es-ES"/>
         </w:rPr>
         <w:lastRenderedPageBreak/>
-        <w:t xml:space="preserve">Paso 4: Configurar </w:t>
-      </w:r>
-      <w:proofErr w:type="spellStart"/>
-      <w:proofErr w:type="gramStart"/>
-      <w:r>
-        <w:rPr>
-          <w:rFonts w:ascii="Arial Narrow" w:hAnsi="Arial Narrow" w:cs="Arial"/>
-          <w:b/>
-          <w:bCs/>
-          <w:lang w:val="es-ES"/>
-        </w:rPr>
-        <w:t>package.json</w:t>
-      </w:r>
-      <w:proofErr w:type="spellEnd"/>
-      <w:proofErr w:type="gramEnd"/>
-      <w:r>
-        <w:rPr>
-          <w:rFonts w:ascii="Arial Narrow" w:hAnsi="Arial Narrow" w:cs="Arial"/>
-          <w:b/>
-          <w:bCs/>
-          <w:lang w:val="es-ES"/>
-        </w:rPr>
-        <w:t xml:space="preserve">.  </w:t>
+        <w:t xml:space="preserve">Paso 4: Configurar package.json.  </w:t>
       </w:r>
     </w:p>
     <w:p>
@@ -2309,39 +2049,7 @@
           <w:rFonts w:ascii="Arial Narrow" w:hAnsi="Arial Narrow" w:cs="Arial"/>
           <w:lang w:val="es-ES"/>
         </w:rPr>
-        <w:t xml:space="preserve">a. Agregar o editar los scripts para </w:t>
-      </w:r>
-      <w:proofErr w:type="spellStart"/>
-      <w:r>
-        <w:rPr>
-          <w:rFonts w:ascii="Arial Narrow" w:hAnsi="Arial Narrow" w:cs="Arial"/>
-          <w:lang w:val="es-ES"/>
-        </w:rPr>
-        <w:t>start</w:t>
-      </w:r>
-      <w:proofErr w:type="spellEnd"/>
-      <w:r>
-        <w:rPr>
-          <w:rFonts w:ascii="Arial Narrow" w:hAnsi="Arial Narrow" w:cs="Arial"/>
-          <w:lang w:val="es-ES"/>
-        </w:rPr>
-        <w:t xml:space="preserve">, test y </w:t>
-      </w:r>
-      <w:proofErr w:type="spellStart"/>
-      <w:r>
-        <w:rPr>
-          <w:rFonts w:ascii="Arial Narrow" w:hAnsi="Arial Narrow" w:cs="Arial"/>
-          <w:lang w:val="es-ES"/>
-        </w:rPr>
-        <w:t>lint</w:t>
-      </w:r>
-      <w:proofErr w:type="spellEnd"/>
-      <w:r>
-        <w:rPr>
-          <w:rFonts w:ascii="Arial Narrow" w:hAnsi="Arial Narrow" w:cs="Arial"/>
-          <w:lang w:val="es-ES"/>
-        </w:rPr>
-        <w:t xml:space="preserve"> </w:t>
+        <w:t xml:space="preserve">a. Agregar o editar los scripts para start, test y lint </w:t>
       </w:r>
     </w:p>
     <w:p>
@@ -2359,39 +2067,7 @@
           <w:rFonts w:ascii="Arial Narrow" w:hAnsi="Arial Narrow" w:cs="Arial"/>
           <w:lang w:val="es-ES"/>
         </w:rPr>
-        <w:t xml:space="preserve">b. Agregar la característica </w:t>
-      </w:r>
-      <w:proofErr w:type="spellStart"/>
-      <w:r>
-        <w:rPr>
-          <w:rFonts w:ascii="Arial Narrow" w:hAnsi="Arial Narrow" w:cs="Arial"/>
-          <w:lang w:val="es-ES"/>
-        </w:rPr>
-        <w:t>type</w:t>
-      </w:r>
-      <w:proofErr w:type="spellEnd"/>
-      <w:r>
-        <w:rPr>
-          <w:rFonts w:ascii="Arial Narrow" w:hAnsi="Arial Narrow" w:cs="Arial"/>
-          <w:lang w:val="es-ES"/>
-        </w:rPr>
-        <w:t xml:space="preserve"> para que </w:t>
-      </w:r>
-      <w:proofErr w:type="spellStart"/>
-      <w:r>
-        <w:rPr>
-          <w:rFonts w:ascii="Arial Narrow" w:hAnsi="Arial Narrow" w:cs="Arial"/>
-          <w:lang w:val="es-ES"/>
-        </w:rPr>
-        <w:t>ESLint</w:t>
-      </w:r>
-      <w:proofErr w:type="spellEnd"/>
-      <w:r>
-        <w:rPr>
-          <w:rFonts w:ascii="Arial Narrow" w:hAnsi="Arial Narrow" w:cs="Arial"/>
-          <w:lang w:val="es-ES"/>
-        </w:rPr>
-        <w:t xml:space="preserve"> funcione como módulo. </w:t>
+        <w:t xml:space="preserve">b. Agregar la característica type para que ESLint funcione como módulo. </w:t>
       </w:r>
     </w:p>
     <w:p>
@@ -2463,27 +2139,7 @@
           <w:bCs/>
           <w:lang w:val="es-ES"/>
         </w:rPr>
-        <w:t xml:space="preserve">Paso 5: Crear el archivo </w:t>
-      </w:r>
-      <w:proofErr w:type="spellStart"/>
-      <w:r>
-        <w:rPr>
-          <w:rFonts w:ascii="Arial Narrow" w:hAnsi="Arial Narrow" w:cs="Arial"/>
-          <w:b/>
-          <w:bCs/>
-          <w:lang w:val="es-ES"/>
-        </w:rPr>
-        <w:t>ESLint</w:t>
-      </w:r>
-      <w:proofErr w:type="spellEnd"/>
-      <w:r>
-        <w:rPr>
-          <w:rFonts w:ascii="Arial Narrow" w:hAnsi="Arial Narrow" w:cs="Arial"/>
-          <w:b/>
-          <w:bCs/>
-          <w:lang w:val="es-ES"/>
-        </w:rPr>
-        <w:t xml:space="preserve">.  </w:t>
+        <w:t xml:space="preserve">Paso 5: Crear el archivo ESLint.  </w:t>
       </w:r>
     </w:p>
     <w:p>
@@ -2499,42 +2155,12 @@
           <w:rFonts w:ascii="Arial Narrow" w:hAnsi="Arial Narrow"/>
         </w:rPr>
       </w:pPr>
-      <w:proofErr w:type="spellStart"/>
-      <w:r>
-        <w:rPr>
-          <w:rFonts w:ascii="Arial Narrow" w:hAnsi="Arial Narrow"/>
-        </w:rPr>
-        <w:t>Trabajar</w:t>
-      </w:r>
-      <w:proofErr w:type="spellEnd"/>
-      <w:r>
-        <w:rPr>
-          <w:rFonts w:ascii="Arial Narrow" w:hAnsi="Arial Narrow"/>
-        </w:rPr>
-        <w:t xml:space="preserve"> con </w:t>
-      </w:r>
-      <w:proofErr w:type="spellStart"/>
-      <w:r>
-        <w:rPr>
-          <w:rFonts w:ascii="Arial Narrow" w:hAnsi="Arial Narrow"/>
-        </w:rPr>
-        <w:t>reglas</w:t>
-      </w:r>
-      <w:proofErr w:type="spellEnd"/>
-      <w:r>
-        <w:rPr>
-          <w:rFonts w:ascii="Arial Narrow" w:hAnsi="Arial Narrow"/>
-        </w:rPr>
-        <w:t xml:space="preserve"> </w:t>
-      </w:r>
-      <w:proofErr w:type="spellStart"/>
-      <w:r>
-        <w:rPr>
-          <w:rFonts w:ascii="Arial Narrow" w:hAnsi="Arial Narrow"/>
-        </w:rPr>
-        <w:t>sencillas</w:t>
-      </w:r>
-      <w:proofErr w:type="spellEnd"/>
+      <w:r>
+        <w:rPr>
+          <w:rFonts w:ascii="Arial Narrow" w:hAnsi="Arial Narrow"/>
+        </w:rPr>
+        <w:t>Trabajar con reglas sencillas</w:t>
+      </w:r>
     </w:p>
     <w:p>
       <w:pPr>
@@ -2604,27 +2230,7 @@
           <w:bCs/>
           <w:lang w:val="es-EC"/>
         </w:rPr>
-        <w:t xml:space="preserve">Paso 6: Ignorar </w:t>
-      </w:r>
-      <w:proofErr w:type="spellStart"/>
-      <w:r>
-        <w:rPr>
-          <w:rFonts w:ascii="Arial Narrow" w:hAnsi="Arial Narrow"/>
-          <w:b/>
-          <w:bCs/>
-          <w:lang w:val="es-EC"/>
-        </w:rPr>
-        <w:t>node_modules</w:t>
-      </w:r>
-      <w:proofErr w:type="spellEnd"/>
-      <w:r>
-        <w:rPr>
-          <w:rFonts w:ascii="Arial Narrow" w:hAnsi="Arial Narrow"/>
-          <w:b/>
-          <w:bCs/>
-          <w:lang w:val="es-EC"/>
-        </w:rPr>
-        <w:t xml:space="preserve">.  </w:t>
+        <w:t xml:space="preserve">Paso 6: Ignorar node_modules.  </w:t>
       </w:r>
     </w:p>
     <w:p>
@@ -2646,48 +2252,7 @@
           <w:rFonts w:ascii="Arial Narrow" w:hAnsi="Arial Narrow"/>
           <w:lang w:val="es-EC"/>
         </w:rPr>
-        <w:t xml:space="preserve">En el </w:t>
-      </w:r>
-      <w:proofErr w:type="gramStart"/>
-      <w:r>
-        <w:rPr>
-          <w:rFonts w:ascii="Arial Narrow" w:hAnsi="Arial Narrow"/>
-          <w:lang w:val="es-EC"/>
-        </w:rPr>
-        <w:t>archivo .</w:t>
-      </w:r>
-      <w:proofErr w:type="spellStart"/>
-      <w:r>
-        <w:rPr>
-          <w:rFonts w:ascii="Arial Narrow" w:hAnsi="Arial Narrow"/>
-          <w:lang w:val="es-EC"/>
-        </w:rPr>
-        <w:t>gitignore</w:t>
-      </w:r>
-      <w:proofErr w:type="spellEnd"/>
-      <w:proofErr w:type="gramEnd"/>
-      <w:r>
-        <w:rPr>
-          <w:rFonts w:ascii="Arial Narrow" w:hAnsi="Arial Narrow"/>
-          <w:lang w:val="es-EC"/>
-        </w:rPr>
-        <w:t xml:space="preserve"> ignorar todos los archivos que puedan causar conflictos para un proyecto </w:t>
-      </w:r>
-      <w:proofErr w:type="spellStart"/>
-      <w:r>
-        <w:rPr>
-          <w:rFonts w:ascii="Arial Narrow" w:hAnsi="Arial Narrow"/>
-          <w:lang w:val="es-EC"/>
-        </w:rPr>
-        <w:t>NodeJS</w:t>
-      </w:r>
-      <w:proofErr w:type="spellEnd"/>
-      <w:r>
-        <w:rPr>
-          <w:rFonts w:ascii="Arial Narrow" w:hAnsi="Arial Narrow"/>
-          <w:lang w:val="es-EC"/>
-        </w:rPr>
-        <w:t xml:space="preserve"> </w:t>
+        <w:t xml:space="preserve">En el archivo .gitignore ignorar todos los archivos que puedan causar conflictos para un proyecto NodeJS </w:t>
       </w:r>
     </w:p>
     <w:p>
@@ -2912,21 +2477,7 @@
         <w:rPr>
           <w:rFonts w:ascii="Arial Narrow" w:hAnsi="Arial Narrow"/>
         </w:rPr>
-        <w:t xml:space="preserve">git </w:t>
-      </w:r>
-      <w:proofErr w:type="spellStart"/>
-      <w:r>
-        <w:rPr>
-          <w:rFonts w:ascii="Arial Narrow" w:hAnsi="Arial Narrow"/>
-        </w:rPr>
-        <w:t>init</w:t>
-      </w:r>
-      <w:proofErr w:type="spellEnd"/>
-      <w:r>
-        <w:rPr>
-          <w:rFonts w:ascii="Arial Narrow" w:hAnsi="Arial Narrow"/>
-        </w:rPr>
-        <w:t xml:space="preserve"> </w:t>
+        <w:t xml:space="preserve">git init </w:t>
       </w:r>
     </w:p>
     <w:p>
@@ -2995,21 +2546,7 @@
         <w:rPr>
           <w:rFonts w:ascii="Arial Narrow" w:hAnsi="Arial Narrow"/>
         </w:rPr>
-        <w:t xml:space="preserve">git </w:t>
-      </w:r>
-      <w:proofErr w:type="gramStart"/>
-      <w:r>
-        <w:rPr>
-          <w:rFonts w:ascii="Arial Narrow" w:hAnsi="Arial Narrow"/>
-        </w:rPr>
-        <w:t>add .</w:t>
-      </w:r>
-      <w:proofErr w:type="gramEnd"/>
-      <w:r>
-        <w:rPr>
-          <w:rFonts w:ascii="Arial Narrow" w:hAnsi="Arial Narrow"/>
-        </w:rPr>
-        <w:t xml:space="preserve"> </w:t>
+        <w:t xml:space="preserve">git add . </w:t>
       </w:r>
     </w:p>
     <w:p>
@@ -3075,37 +2612,12 @@
           <w:lang w:val="es-EC"/>
         </w:rPr>
       </w:pPr>
-      <w:proofErr w:type="spellStart"/>
-      <w:r>
-        <w:rPr>
-          <w:rFonts w:ascii="Arial Narrow" w:hAnsi="Arial Narrow"/>
-          <w:lang w:val="es-EC"/>
-        </w:rPr>
-        <w:t>git</w:t>
-      </w:r>
-      <w:proofErr w:type="spellEnd"/>
-      <w:r>
-        <w:rPr>
-          <w:rFonts w:ascii="Arial Narrow" w:hAnsi="Arial Narrow"/>
-          <w:lang w:val="es-EC"/>
-        </w:rPr>
-        <w:t xml:space="preserve"> </w:t>
-      </w:r>
-      <w:proofErr w:type="spellStart"/>
-      <w:r>
-        <w:rPr>
-          <w:rFonts w:ascii="Arial Narrow" w:hAnsi="Arial Narrow"/>
-          <w:lang w:val="es-EC"/>
-        </w:rPr>
-        <w:t>commit</w:t>
-      </w:r>
-      <w:proofErr w:type="spellEnd"/>
-      <w:r>
-        <w:rPr>
-          <w:rFonts w:ascii="Arial Narrow" w:hAnsi="Arial Narrow"/>
-          <w:lang w:val="es-EC"/>
-        </w:rPr>
-        <w:t xml:space="preserve"> -m "Proyecto base con CI" </w:t>
+      <w:r>
+        <w:rPr>
+          <w:rFonts w:ascii="Arial Narrow" w:hAnsi="Arial Narrow"/>
+          <w:lang w:val="es-EC"/>
+        </w:rPr>
+        <w:t xml:space="preserve">git commit -m "Proyecto base con CI" </w:t>
       </w:r>
     </w:p>
     <w:p>
@@ -3299,18 +2811,283 @@
     </w:p>
     <w:p>
       <w:pPr>
+        <w:pStyle w:val="Prrafodelista"/>
+        <w:numPr>
+          <w:ilvl w:val="0"/>
+          <w:numId w:val="18"/>
+        </w:numPr>
+        <w:spacing w:after="0" w:line="240" w:lineRule="auto"/>
+        <w:jc w:val="both"/>
+        <w:rPr>
+          <w:rFonts w:ascii="Arial Narrow" w:hAnsi="Arial Narrow"/>
+        </w:rPr>
+      </w:pPr>
+      <w:r>
+        <w:rPr>
+          <w:rFonts w:ascii="Arial Narrow" w:hAnsi="Arial Narrow"/>
+        </w:rPr>
+        <w:t xml:space="preserve">git push -u origin main </w:t>
+      </w:r>
+    </w:p>
+    <w:p>
+      <w:pPr>
+        <w:spacing w:after="0" w:line="240" w:lineRule="auto"/>
+        <w:jc w:val="center"/>
+        <w:rPr>
+          <w:rFonts w:ascii="Arial Narrow" w:hAnsi="Arial Narrow"/>
+        </w:rPr>
+      </w:pPr>
+      <w:r>
+        <w:rPr>
+          <w:rFonts w:ascii="Arial Narrow" w:hAnsi="Arial Narrow"/>
+        </w:rPr>
+        <w:drawing>
+          <wp:inline distT="0" distB="0" distL="0" distR="0" wp14:anchorId="1B117C35" wp14:editId="3017B66C">
+            <wp:extent cx="4003431" cy="1075537"/>
+            <wp:effectExtent l="0" t="0" r="0" b="0"/>
+            <wp:docPr id="998971417" name="Imagen 1"/>
+            <wp:cNvGraphicFramePr>
+              <a:graphicFrameLocks xmlns:a="http://schemas.openxmlformats.org/drawingml/2006/main" noChangeAspect="1"/>
+            </wp:cNvGraphicFramePr>
+            <a:graphic xmlns:a="http://schemas.openxmlformats.org/drawingml/2006/main">
+              <a:graphicData uri="http://schemas.openxmlformats.org/drawingml/2006/picture">
+                <pic:pic xmlns:pic="http://schemas.openxmlformats.org/drawingml/2006/picture">
+                  <pic:nvPicPr>
+                    <pic:cNvPr id="998971417" name=""/>
+                    <pic:cNvPicPr/>
+                  </pic:nvPicPr>
+                  <pic:blipFill>
+                    <a:blip r:embed="rId26"/>
+                    <a:stretch>
+                      <a:fillRect/>
+                    </a:stretch>
+                  </pic:blipFill>
+                  <pic:spPr>
+                    <a:xfrm>
+                      <a:off x="0" y="0"/>
+                      <a:ext cx="4029621" cy="1082573"/>
+                    </a:xfrm>
+                    <a:prstGeom prst="rect">
+                      <a:avLst/>
+                    </a:prstGeom>
+                  </pic:spPr>
+                </pic:pic>
+              </a:graphicData>
+            </a:graphic>
+          </wp:inline>
+        </w:drawing>
+      </w:r>
+    </w:p>
+    <w:p>
+      <w:pPr>
         <w:spacing w:after="0" w:line="240" w:lineRule="auto"/>
         <w:ind w:left="708"/>
         <w:jc w:val="both"/>
         <w:rPr>
           <w:rFonts w:ascii="Arial Narrow" w:hAnsi="Arial Narrow"/>
-        </w:rPr>
-      </w:pPr>
-      <w:r>
-        <w:rPr>
-          <w:rFonts w:ascii="Arial Narrow" w:hAnsi="Arial Narrow"/>
-        </w:rPr>
-        <w:t xml:space="preserve">f. git push -u origin main </w:t>
+          <w:b/>
+          <w:bCs/>
+          <w:lang w:val="es-EC"/>
+        </w:rPr>
+      </w:pPr>
+      <w:r>
+        <w:rPr>
+          <w:rFonts w:ascii="Arial Narrow" w:hAnsi="Arial Narrow"/>
+          <w:b/>
+          <w:bCs/>
+          <w:lang w:val="es-EC"/>
+        </w:rPr>
+        <w:t xml:space="preserve">Paso 3: Crear el workflow de GitHub Actions.  </w:t>
+      </w:r>
+    </w:p>
+    <w:p>
+      <w:pPr>
+        <w:pStyle w:val="Prrafodelista"/>
+        <w:numPr>
+          <w:ilvl w:val="0"/>
+          <w:numId w:val="19"/>
+        </w:numPr>
+        <w:spacing w:after="0" w:line="240" w:lineRule="auto"/>
+        <w:jc w:val="both"/>
+        <w:rPr>
+          <w:rFonts w:ascii="Arial Narrow" w:hAnsi="Arial Narrow"/>
+          <w:lang w:val="es-EC"/>
+        </w:rPr>
+      </w:pPr>
+      <w:r>
+        <w:rPr>
+          <w:rFonts w:ascii="Arial Narrow" w:hAnsi="Arial Narrow"/>
+          <w:lang w:val="es-EC"/>
+        </w:rPr>
+        <w:t xml:space="preserve">Crear un archivo nuevo para el workflow .github/workflows/ci.yml. </w:t>
+      </w:r>
+    </w:p>
+    <w:p>
+      <w:pPr>
+        <w:spacing w:after="0" w:line="240" w:lineRule="auto"/>
+        <w:jc w:val="center"/>
+        <w:rPr>
+          <w:rFonts w:ascii="Arial Narrow" w:hAnsi="Arial Narrow"/>
+          <w:lang w:val="es-EC"/>
+        </w:rPr>
+      </w:pPr>
+      <w:r>
+        <w:rPr>
+          <w:rFonts w:ascii="Arial Narrow" w:hAnsi="Arial Narrow"/>
+          <w:lang w:val="es-EC"/>
+        </w:rPr>
+        <w:drawing>
+          <wp:inline distT="0" distB="0" distL="0" distR="0" wp14:anchorId="63700376" wp14:editId="021C931D">
+            <wp:extent cx="1992923" cy="527958"/>
+            <wp:effectExtent l="0" t="0" r="7620" b="5715"/>
+            <wp:docPr id="1367576344" name="Imagen 1"/>
+            <wp:cNvGraphicFramePr>
+              <a:graphicFrameLocks xmlns:a="http://schemas.openxmlformats.org/drawingml/2006/main" noChangeAspect="1"/>
+            </wp:cNvGraphicFramePr>
+            <a:graphic xmlns:a="http://schemas.openxmlformats.org/drawingml/2006/main">
+              <a:graphicData uri="http://schemas.openxmlformats.org/drawingml/2006/picture">
+                <pic:pic xmlns:pic="http://schemas.openxmlformats.org/drawingml/2006/picture">
+                  <pic:nvPicPr>
+                    <pic:cNvPr id="1367576344" name=""/>
+                    <pic:cNvPicPr/>
+                  </pic:nvPicPr>
+                  <pic:blipFill>
+                    <a:blip r:embed="rId27"/>
+                    <a:stretch>
+                      <a:fillRect/>
+                    </a:stretch>
+                  </pic:blipFill>
+                  <pic:spPr>
+                    <a:xfrm>
+                      <a:off x="0" y="0"/>
+                      <a:ext cx="2017517" cy="534473"/>
+                    </a:xfrm>
+                    <a:prstGeom prst="rect">
+                      <a:avLst/>
+                    </a:prstGeom>
+                  </pic:spPr>
+                </pic:pic>
+              </a:graphicData>
+            </a:graphic>
+          </wp:inline>
+        </w:drawing>
+      </w:r>
+    </w:p>
+    <w:p>
+      <w:pPr>
+        <w:pStyle w:val="Prrafodelista"/>
+        <w:numPr>
+          <w:ilvl w:val="0"/>
+          <w:numId w:val="19"/>
+        </w:numPr>
+        <w:spacing w:after="0" w:line="240" w:lineRule="auto"/>
+        <w:jc w:val="both"/>
+        <w:rPr>
+          <w:rFonts w:ascii="Arial Narrow" w:hAnsi="Arial Narrow"/>
+          <w:lang w:val="es-EC"/>
+        </w:rPr>
+      </w:pPr>
+      <w:r>
+        <w:rPr>
+          <w:rFonts w:ascii="Arial Narrow" w:hAnsi="Arial Narrow"/>
+          <w:lang w:val="es-EC"/>
+        </w:rPr>
+        <w:t xml:space="preserve">Configurar los triggers. </w:t>
+      </w:r>
+    </w:p>
+    <w:p>
+      <w:pPr>
+        <w:pStyle w:val="Prrafodelista"/>
+        <w:numPr>
+          <w:ilvl w:val="0"/>
+          <w:numId w:val="19"/>
+        </w:numPr>
+        <w:spacing w:after="0" w:line="240" w:lineRule="auto"/>
+        <w:jc w:val="both"/>
+        <w:rPr>
+          <w:rFonts w:ascii="Arial Narrow" w:hAnsi="Arial Narrow"/>
+          <w:lang w:val="es-EC"/>
+        </w:rPr>
+      </w:pPr>
+      <w:r>
+        <w:rPr>
+          <w:rFonts w:ascii="Arial Narrow" w:hAnsi="Arial Narrow"/>
+          <w:lang w:val="es-EC"/>
+        </w:rPr>
+        <w:t xml:space="preserve">Configurar los trabajos a realizar </w:t>
+      </w:r>
+    </w:p>
+    <w:p>
+      <w:pPr>
+        <w:pStyle w:val="Prrafodelista"/>
+        <w:numPr>
+          <w:ilvl w:val="0"/>
+          <w:numId w:val="19"/>
+        </w:numPr>
+        <w:spacing w:after="0" w:line="240" w:lineRule="auto"/>
+        <w:jc w:val="both"/>
+        <w:rPr>
+          <w:rFonts w:ascii="Arial Narrow" w:hAnsi="Arial Narrow"/>
+          <w:lang w:val="es-EC"/>
+        </w:rPr>
+      </w:pPr>
+      <w:r>
+        <w:rPr>
+          <w:rFonts w:ascii="Arial Narrow" w:hAnsi="Arial Narrow"/>
+          <w:lang w:val="es-EC"/>
+        </w:rPr>
+        <w:t xml:space="preserve">Configurar dentro de los trabajos los pasos a ejecutarse. </w:t>
+      </w:r>
+    </w:p>
+    <w:p>
+      <w:pPr>
+        <w:spacing w:after="0" w:line="240" w:lineRule="auto"/>
+        <w:jc w:val="center"/>
+        <w:rPr>
+          <w:rFonts w:ascii="Arial Narrow" w:hAnsi="Arial Narrow"/>
+          <w:lang w:val="es-EC"/>
+        </w:rPr>
+      </w:pPr>
+      <w:r>
+        <w:rPr>
+          <w:rFonts w:ascii="Arial Narrow" w:hAnsi="Arial Narrow"/>
+          <w:lang w:val="es-EC"/>
+        </w:rPr>
+        <w:drawing>
+          <wp:inline distT="0" distB="0" distL="0" distR="0" wp14:anchorId="52850E71" wp14:editId="493AAC15">
+            <wp:extent cx="3695700" cy="3285190"/>
+            <wp:effectExtent l="0" t="0" r="0" b="0"/>
+            <wp:docPr id="993821897" name="Imagen 1" descr="Texto&#10;&#10;El contenido generado por IA puede ser incorrecto."/>
+            <wp:cNvGraphicFramePr>
+              <a:graphicFrameLocks xmlns:a="http://schemas.openxmlformats.org/drawingml/2006/main" noChangeAspect="1"/>
+            </wp:cNvGraphicFramePr>
+            <a:graphic xmlns:a="http://schemas.openxmlformats.org/drawingml/2006/main">
+              <a:graphicData uri="http://schemas.openxmlformats.org/drawingml/2006/picture">
+                <pic:pic xmlns:pic="http://schemas.openxmlformats.org/drawingml/2006/picture">
+                  <pic:nvPicPr>
+                    <pic:cNvPr id="993821897" name="Imagen 1" descr="Texto&#10;&#10;El contenido generado por IA puede ser incorrecto."/>
+                    <pic:cNvPicPr/>
+                  </pic:nvPicPr>
+                  <pic:blipFill>
+                    <a:blip r:embed="rId28"/>
+                    <a:stretch>
+                      <a:fillRect/>
+                    </a:stretch>
+                  </pic:blipFill>
+                  <pic:spPr>
+                    <a:xfrm>
+                      <a:off x="0" y="0"/>
+                      <a:ext cx="3707501" cy="3295680"/>
+                    </a:xfrm>
+                    <a:prstGeom prst="rect">
+                      <a:avLst/>
+                    </a:prstGeom>
+                  </pic:spPr>
+                </pic:pic>
+              </a:graphicData>
+            </a:graphic>
+          </wp:inline>
+        </w:drawing>
       </w:r>
     </w:p>
     <w:p>
@@ -3332,47 +3109,8 @@
           <w:bCs/>
           <w:lang w:val="es-EC"/>
         </w:rPr>
-        <w:t xml:space="preserve">Paso 3: Crear el </w:t>
-      </w:r>
-      <w:proofErr w:type="spellStart"/>
-      <w:r>
-        <w:rPr>
-          <w:rFonts w:ascii="Arial Narrow" w:hAnsi="Arial Narrow"/>
-          <w:b/>
-          <w:bCs/>
-          <w:lang w:val="es-EC"/>
-        </w:rPr>
-        <w:t>workflow</w:t>
-      </w:r>
-      <w:proofErr w:type="spellEnd"/>
-      <w:r>
-        <w:rPr>
-          <w:rFonts w:ascii="Arial Narrow" w:hAnsi="Arial Narrow"/>
-          <w:b/>
-          <w:bCs/>
-          <w:lang w:val="es-EC"/>
-        </w:rPr>
-        <w:t xml:space="preserve"> de GitHub </w:t>
-      </w:r>
-      <w:proofErr w:type="spellStart"/>
-      <w:r>
-        <w:rPr>
-          <w:rFonts w:ascii="Arial Narrow" w:hAnsi="Arial Narrow"/>
-          <w:b/>
-          <w:bCs/>
-          <w:lang w:val="es-EC"/>
-        </w:rPr>
-        <w:t>Actions</w:t>
-      </w:r>
-      <w:proofErr w:type="spellEnd"/>
-      <w:r>
-        <w:rPr>
-          <w:rFonts w:ascii="Arial Narrow" w:hAnsi="Arial Narrow"/>
-          <w:b/>
-          <w:bCs/>
-          <w:lang w:val="es-EC"/>
-        </w:rPr>
-        <w:t xml:space="preserve">.  </w:t>
+        <w:lastRenderedPageBreak/>
+        <w:t xml:space="preserve">Paso 4: Probar la CI.  </w:t>
       </w:r>
     </w:p>
     <w:p>
@@ -3390,71 +3128,7 @@
           <w:rFonts w:ascii="Arial Narrow" w:hAnsi="Arial Narrow"/>
           <w:lang w:val="es-EC"/>
         </w:rPr>
-        <w:t xml:space="preserve">a. Crear un archivo nuevo para el </w:t>
-      </w:r>
-      <w:proofErr w:type="spellStart"/>
-      <w:r>
-        <w:rPr>
-          <w:rFonts w:ascii="Arial Narrow" w:hAnsi="Arial Narrow"/>
-          <w:lang w:val="es-EC"/>
-        </w:rPr>
-        <w:t>workflow</w:t>
-      </w:r>
-      <w:proofErr w:type="spellEnd"/>
-      <w:r>
-        <w:rPr>
-          <w:rFonts w:ascii="Arial Narrow" w:hAnsi="Arial Narrow"/>
-          <w:lang w:val="es-EC"/>
-        </w:rPr>
-        <w:t xml:space="preserve"> .</w:t>
-      </w:r>
-      <w:proofErr w:type="spellStart"/>
-      <w:r>
-        <w:rPr>
-          <w:rFonts w:ascii="Arial Narrow" w:hAnsi="Arial Narrow"/>
-          <w:lang w:val="es-EC"/>
-        </w:rPr>
-        <w:t>github</w:t>
-      </w:r>
-      <w:proofErr w:type="spellEnd"/>
-      <w:r>
-        <w:rPr>
-          <w:rFonts w:ascii="Arial Narrow" w:hAnsi="Arial Narrow"/>
-          <w:lang w:val="es-EC"/>
-        </w:rPr>
-        <w:t>/</w:t>
-      </w:r>
-      <w:proofErr w:type="spellStart"/>
-      <w:r>
-        <w:rPr>
-          <w:rFonts w:ascii="Arial Narrow" w:hAnsi="Arial Narrow"/>
-          <w:lang w:val="es-EC"/>
-        </w:rPr>
-        <w:t>workflows</w:t>
-      </w:r>
-      <w:proofErr w:type="spellEnd"/>
-      <w:r>
-        <w:rPr>
-          <w:rFonts w:ascii="Arial Narrow" w:hAnsi="Arial Narrow"/>
-          <w:lang w:val="es-EC"/>
-        </w:rPr>
-        <w:t>/</w:t>
-      </w:r>
-      <w:proofErr w:type="spellStart"/>
-      <w:r>
-        <w:rPr>
-          <w:rFonts w:ascii="Arial Narrow" w:hAnsi="Arial Narrow"/>
-          <w:lang w:val="es-EC"/>
-        </w:rPr>
-        <w:t>ci.yml</w:t>
-      </w:r>
-      <w:proofErr w:type="spellEnd"/>
-      <w:r>
-        <w:rPr>
-          <w:rFonts w:ascii="Arial Narrow" w:hAnsi="Arial Narrow"/>
-          <w:lang w:val="es-EC"/>
-        </w:rPr>
-        <w:t xml:space="preserve">. </w:t>
+        <w:t xml:space="preserve">a. Realizar un cambio al código. </w:t>
       </w:r>
     </w:p>
     <w:p>
@@ -3472,23 +3146,58 @@
           <w:rFonts w:ascii="Arial Narrow" w:hAnsi="Arial Narrow"/>
           <w:lang w:val="es-EC"/>
         </w:rPr>
-        <w:t xml:space="preserve">b. Configurar los </w:t>
-      </w:r>
-      <w:proofErr w:type="spellStart"/>
-      <w:r>
-        <w:rPr>
-          <w:rFonts w:ascii="Arial Narrow" w:hAnsi="Arial Narrow"/>
-          <w:lang w:val="es-EC"/>
-        </w:rPr>
-        <w:t>triggers</w:t>
-      </w:r>
-      <w:proofErr w:type="spellEnd"/>
-      <w:r>
-        <w:rPr>
-          <w:rFonts w:ascii="Arial Narrow" w:hAnsi="Arial Narrow"/>
-          <w:lang w:val="es-EC"/>
-        </w:rPr>
-        <w:t xml:space="preserve">. </w:t>
+        <w:t xml:space="preserve">b. Ejecutar de nuevo los comandos para realizar un nuevo push. </w:t>
+      </w:r>
+    </w:p>
+    <w:p>
+      <w:pPr>
+        <w:spacing w:after="0" w:line="240" w:lineRule="auto"/>
+        <w:jc w:val="center"/>
+        <w:rPr>
+          <w:rFonts w:ascii="Arial Narrow" w:hAnsi="Arial Narrow"/>
+          <w:lang w:val="es-EC"/>
+        </w:rPr>
+      </w:pPr>
+      <w:r>
+        <w:rPr>
+          <w:rFonts w:ascii="Arial Narrow" w:hAnsi="Arial Narrow"/>
+          <w:lang w:val="es-EC"/>
+        </w:rPr>
+        <w:drawing>
+          <wp:inline distT="0" distB="0" distL="0" distR="0" wp14:anchorId="13BA7A57" wp14:editId="3830BE04">
+            <wp:extent cx="3575539" cy="1316182"/>
+            <wp:effectExtent l="0" t="0" r="6350" b="0"/>
+            <wp:docPr id="1230157532" name="Imagen 1"/>
+            <wp:cNvGraphicFramePr>
+              <a:graphicFrameLocks xmlns:a="http://schemas.openxmlformats.org/drawingml/2006/main" noChangeAspect="1"/>
+            </wp:cNvGraphicFramePr>
+            <a:graphic xmlns:a="http://schemas.openxmlformats.org/drawingml/2006/main">
+              <a:graphicData uri="http://schemas.openxmlformats.org/drawingml/2006/picture">
+                <pic:pic xmlns:pic="http://schemas.openxmlformats.org/drawingml/2006/picture">
+                  <pic:nvPicPr>
+                    <pic:cNvPr id="1230157532" name=""/>
+                    <pic:cNvPicPr/>
+                  </pic:nvPicPr>
+                  <pic:blipFill>
+                    <a:blip r:embed="rId29"/>
+                    <a:stretch>
+                      <a:fillRect/>
+                    </a:stretch>
+                  </pic:blipFill>
+                  <pic:spPr>
+                    <a:xfrm>
+                      <a:off x="0" y="0"/>
+                      <a:ext cx="3584675" cy="1319545"/>
+                    </a:xfrm>
+                    <a:prstGeom prst="rect">
+                      <a:avLst/>
+                    </a:prstGeom>
+                  </pic:spPr>
+                </pic:pic>
+              </a:graphicData>
+            </a:graphic>
+          </wp:inline>
+        </w:drawing>
       </w:r>
     </w:p>
     <w:p>
@@ -3506,143 +3215,8 @@
           <w:rFonts w:ascii="Arial Narrow" w:hAnsi="Arial Narrow"/>
           <w:lang w:val="es-EC"/>
         </w:rPr>
-        <w:t xml:space="preserve">c. Configurar los trabajos a realizar </w:t>
-      </w:r>
-    </w:p>
-    <w:p>
-      <w:pPr>
-        <w:spacing w:after="0" w:line="240" w:lineRule="auto"/>
-        <w:ind w:left="708"/>
-        <w:jc w:val="both"/>
-        <w:rPr>
-          <w:rFonts w:ascii="Arial Narrow" w:hAnsi="Arial Narrow"/>
-          <w:lang w:val="es-EC"/>
-        </w:rPr>
-      </w:pPr>
-      <w:r>
-        <w:rPr>
-          <w:rFonts w:ascii="Arial Narrow" w:hAnsi="Arial Narrow"/>
-          <w:lang w:val="es-EC"/>
-        </w:rPr>
-        <w:t xml:space="preserve">d. Configurar dentro de los trabajos los pasos a ejecutarse. </w:t>
-      </w:r>
-    </w:p>
-    <w:p>
-      <w:pPr>
-        <w:spacing w:after="0" w:line="240" w:lineRule="auto"/>
-        <w:ind w:left="708"/>
-        <w:jc w:val="both"/>
-        <w:rPr>
-          <w:rFonts w:ascii="Arial Narrow" w:hAnsi="Arial Narrow"/>
-          <w:b/>
-          <w:bCs/>
-          <w:lang w:val="es-EC"/>
-        </w:rPr>
-      </w:pPr>
-      <w:r>
-        <w:rPr>
-          <w:rFonts w:ascii="Arial Narrow" w:hAnsi="Arial Narrow"/>
-          <w:b/>
-          <w:bCs/>
-          <w:lang w:val="es-EC"/>
-        </w:rPr>
-        <w:t xml:space="preserve">Paso 4: Probar la CI.  </w:t>
-      </w:r>
-    </w:p>
-    <w:p>
-      <w:pPr>
-        <w:spacing w:after="0" w:line="240" w:lineRule="auto"/>
-        <w:ind w:left="708"/>
-        <w:jc w:val="both"/>
-        <w:rPr>
-          <w:rFonts w:ascii="Arial Narrow" w:hAnsi="Arial Narrow"/>
-          <w:lang w:val="es-EC"/>
-        </w:rPr>
-      </w:pPr>
-      <w:r>
-        <w:rPr>
-          <w:rFonts w:ascii="Arial Narrow" w:hAnsi="Arial Narrow"/>
-          <w:lang w:val="es-EC"/>
-        </w:rPr>
-        <w:t xml:space="preserve">a. Realizar un cambio al código. </w:t>
-      </w:r>
-    </w:p>
-    <w:p>
-      <w:pPr>
-        <w:spacing w:after="0" w:line="240" w:lineRule="auto"/>
-        <w:ind w:left="708"/>
-        <w:jc w:val="both"/>
-        <w:rPr>
-          <w:rFonts w:ascii="Arial Narrow" w:hAnsi="Arial Narrow"/>
-          <w:lang w:val="es-EC"/>
-        </w:rPr>
-      </w:pPr>
-      <w:r>
-        <w:rPr>
-          <w:rFonts w:ascii="Arial Narrow" w:hAnsi="Arial Narrow"/>
-          <w:lang w:val="es-EC"/>
-        </w:rPr>
-        <w:t xml:space="preserve">b. Ejecutar de nuevo los comandos para realizar un nuevo </w:t>
-      </w:r>
-      <w:proofErr w:type="spellStart"/>
-      <w:r>
-        <w:rPr>
-          <w:rFonts w:ascii="Arial Narrow" w:hAnsi="Arial Narrow"/>
-          <w:lang w:val="es-EC"/>
-        </w:rPr>
-        <w:t>push</w:t>
-      </w:r>
-      <w:proofErr w:type="spellEnd"/>
-      <w:r>
-        <w:rPr>
-          <w:rFonts w:ascii="Arial Narrow" w:hAnsi="Arial Narrow"/>
-          <w:lang w:val="es-EC"/>
-        </w:rPr>
-        <w:t xml:space="preserve">. </w:t>
-      </w:r>
-    </w:p>
-    <w:p>
-      <w:pPr>
-        <w:spacing w:after="0" w:line="240" w:lineRule="auto"/>
-        <w:ind w:left="708"/>
-        <w:jc w:val="both"/>
-        <w:rPr>
-          <w:rFonts w:ascii="Arial Narrow" w:hAnsi="Arial Narrow"/>
-          <w:lang w:val="es-EC"/>
-        </w:rPr>
-      </w:pPr>
-      <w:r>
-        <w:rPr>
-          <w:rFonts w:ascii="Arial Narrow" w:hAnsi="Arial Narrow"/>
-          <w:lang w:val="es-EC"/>
-        </w:rPr>
-        <w:t xml:space="preserve">c. Revisar en GitHub dentro del repositorio, en la pestaña </w:t>
-      </w:r>
-      <w:proofErr w:type="spellStart"/>
-      <w:r>
-        <w:rPr>
-          <w:rFonts w:ascii="Arial Narrow" w:hAnsi="Arial Narrow"/>
-          <w:lang w:val="es-EC"/>
-        </w:rPr>
-        <w:t>Actions</w:t>
-      </w:r>
-      <w:proofErr w:type="spellEnd"/>
-      <w:r>
-        <w:rPr>
-          <w:rFonts w:ascii="Arial Narrow" w:hAnsi="Arial Narrow"/>
-          <w:lang w:val="es-EC"/>
-        </w:rPr>
-        <w:t xml:space="preserve">, como se ejecutan los </w:t>
-      </w:r>
-      <w:proofErr w:type="spellStart"/>
-      <w:r>
-        <w:rPr>
-          <w:rFonts w:ascii="Arial Narrow" w:hAnsi="Arial Narrow"/>
-          <w:lang w:val="es-EC"/>
-        </w:rPr>
-        <w:t>Worflows</w:t>
-      </w:r>
-      <w:proofErr w:type="spellEnd"/>
+        <w:t>c. Revisar en GitHub dentro del repositorio, en la pestaña Actions, como se ejecutan los Worflows</w:t>
+      </w:r>
     </w:p>
     <w:p>
       <w:pPr>
@@ -3804,23 +3378,7 @@
           <w:rFonts w:ascii="Arial Narrow" w:hAnsi="Arial Narrow"/>
           <w:lang w:val="es-EC"/>
         </w:rPr>
-        <w:t xml:space="preserve">Sintetizar los resultados </w:t>
-      </w:r>
-      <w:proofErr w:type="gramStart"/>
-      <w:r>
-        <w:rPr>
-          <w:rFonts w:ascii="Arial Narrow" w:hAnsi="Arial Narrow"/>
-          <w:lang w:val="es-EC"/>
-        </w:rPr>
-        <w:t>de acuerdo a</w:t>
-      </w:r>
-      <w:proofErr w:type="gramEnd"/>
-      <w:r>
-        <w:rPr>
-          <w:rFonts w:ascii="Arial Narrow" w:hAnsi="Arial Narrow"/>
-          <w:lang w:val="es-EC"/>
-        </w:rPr>
-        <w:t xml:space="preserve"> los objetivos planteados.</w:t>
+        <w:t>Sintetizar los resultados de acuerdo a los objetivos planteados.</w:t>
       </w:r>
     </w:p>
     <w:p>
@@ -3896,23 +3454,7 @@
           <w:rFonts w:ascii="Arial Narrow" w:hAnsi="Arial Narrow"/>
           <w:lang w:val="es-EC"/>
         </w:rPr>
-        <w:t xml:space="preserve"> </w:t>
-      </w:r>
-      <w:proofErr w:type="gramStart"/>
-      <w:r>
-        <w:rPr>
-          <w:rFonts w:ascii="Arial Narrow" w:hAnsi="Arial Narrow"/>
-          <w:lang w:val="es-EC"/>
-        </w:rPr>
-        <w:t>de acuerdo a</w:t>
-      </w:r>
-      <w:proofErr w:type="gramEnd"/>
-      <w:r>
-        <w:rPr>
-          <w:rFonts w:ascii="Arial Narrow" w:hAnsi="Arial Narrow"/>
-          <w:lang w:val="es-EC"/>
-        </w:rPr>
-        <w:t xml:space="preserve"> los objetivos planteados</w:t>
+        <w:t xml:space="preserve"> de acuerdo a los objetivos planteados</w:t>
       </w:r>
     </w:p>
     <w:p>
@@ -4073,8 +3615,8 @@
       </w:pPr>
     </w:p>
     <w:sectPr>
-      <w:headerReference w:type="default" r:id="rId26"/>
-      <w:footerReference w:type="default" r:id="rId27"/>
+      <w:headerReference w:type="default" r:id="rId30"/>
+      <w:footerReference w:type="default" r:id="rId31"/>
       <w:pgSz w:w="11906" w:h="16838"/>
       <w:pgMar w:top="1418" w:right="707" w:bottom="964" w:left="1134" w:header="709" w:footer="709" w:gutter="0"/>
       <w:cols w:space="708"/>
@@ -5112,6 +4654,95 @@
     </w:lvl>
   </w:abstractNum>
   <w:abstractNum w:abstractNumId="7" w15:restartNumberingAfterBreak="0">
+    <w:nsid w:val="2B1F7E6E"/>
+    <w:multiLevelType w:val="hybridMultilevel"/>
+    <w:tmpl w:val="B7549970"/>
+    <w:lvl w:ilvl="0" w:tplc="854661C2">
+      <w:start w:val="1"/>
+      <w:numFmt w:val="lowerLetter"/>
+      <w:lvlText w:val="%1."/>
+      <w:lvlJc w:val="left"/>
+      <w:pPr>
+        <w:ind w:left="1068" w:hanging="360"/>
+      </w:pPr>
+      <w:rPr>
+        <w:rFonts w:hint="default"/>
+      </w:rPr>
+    </w:lvl>
+    <w:lvl w:ilvl="1" w:tplc="300A0019" w:tentative="1">
+      <w:start w:val="1"/>
+      <w:numFmt w:val="lowerLetter"/>
+      <w:lvlText w:val="%2."/>
+      <w:lvlJc w:val="left"/>
+      <w:pPr>
+        <w:ind w:left="1788" w:hanging="360"/>
+      </w:pPr>
+    </w:lvl>
+    <w:lvl w:ilvl="2" w:tplc="300A001B" w:tentative="1">
+      <w:start w:val="1"/>
+      <w:numFmt w:val="lowerRoman"/>
+      <w:lvlText w:val="%3."/>
+      <w:lvlJc w:val="right"/>
+      <w:pPr>
+        <w:ind w:left="2508" w:hanging="180"/>
+      </w:pPr>
+    </w:lvl>
+    <w:lvl w:ilvl="3" w:tplc="300A000F" w:tentative="1">
+      <w:start w:val="1"/>
+      <w:numFmt w:val="decimal"/>
+      <w:lvlText w:val="%4."/>
+      <w:lvlJc w:val="left"/>
+      <w:pPr>
+        <w:ind w:left="3228" w:hanging="360"/>
+      </w:pPr>
+    </w:lvl>
+    <w:lvl w:ilvl="4" w:tplc="300A0019" w:tentative="1">
+      <w:start w:val="1"/>
+      <w:numFmt w:val="lowerLetter"/>
+      <w:lvlText w:val="%5."/>
+      <w:lvlJc w:val="left"/>
+      <w:pPr>
+        <w:ind w:left="3948" w:hanging="360"/>
+      </w:pPr>
+    </w:lvl>
+    <w:lvl w:ilvl="5" w:tplc="300A001B" w:tentative="1">
+      <w:start w:val="1"/>
+      <w:numFmt w:val="lowerRoman"/>
+      <w:lvlText w:val="%6."/>
+      <w:lvlJc w:val="right"/>
+      <w:pPr>
+        <w:ind w:left="4668" w:hanging="180"/>
+      </w:pPr>
+    </w:lvl>
+    <w:lvl w:ilvl="6" w:tplc="300A000F" w:tentative="1">
+      <w:start w:val="1"/>
+      <w:numFmt w:val="decimal"/>
+      <w:lvlText w:val="%7."/>
+      <w:lvlJc w:val="left"/>
+      <w:pPr>
+        <w:ind w:left="5388" w:hanging="360"/>
+      </w:pPr>
+    </w:lvl>
+    <w:lvl w:ilvl="7" w:tplc="300A0019" w:tentative="1">
+      <w:start w:val="1"/>
+      <w:numFmt w:val="lowerLetter"/>
+      <w:lvlText w:val="%8."/>
+      <w:lvlJc w:val="left"/>
+      <w:pPr>
+        <w:ind w:left="6108" w:hanging="360"/>
+      </w:pPr>
+    </w:lvl>
+    <w:lvl w:ilvl="8" w:tplc="300A001B" w:tentative="1">
+      <w:start w:val="1"/>
+      <w:numFmt w:val="lowerRoman"/>
+      <w:lvlText w:val="%9."/>
+      <w:lvlJc w:val="right"/>
+      <w:pPr>
+        <w:ind w:left="6828" w:hanging="180"/>
+      </w:pPr>
+    </w:lvl>
+  </w:abstractNum>
+  <w:abstractNum w:abstractNumId="8" w15:restartNumberingAfterBreak="0">
     <w:nsid w:val="2BF33571"/>
     <w:multiLevelType w:val="hybridMultilevel"/>
     <w:tmpl w:val="276CD86C"/>
@@ -5225,7 +4856,7 @@
       </w:rPr>
     </w:lvl>
   </w:abstractNum>
-  <w:abstractNum w:abstractNumId="8" w15:restartNumberingAfterBreak="0">
+  <w:abstractNum w:abstractNumId="9" w15:restartNumberingAfterBreak="0">
     <w:nsid w:val="2DF018EF"/>
     <w:multiLevelType w:val="hybridMultilevel"/>
     <w:tmpl w:val="DBA49DBC"/>
@@ -5314,7 +4945,7 @@
       </w:pPr>
     </w:lvl>
   </w:abstractNum>
-  <w:abstractNum w:abstractNumId="9" w15:restartNumberingAfterBreak="0">
+  <w:abstractNum w:abstractNumId="10" w15:restartNumberingAfterBreak="0">
     <w:nsid w:val="335455C2"/>
     <w:multiLevelType w:val="hybridMultilevel"/>
     <w:tmpl w:val="1AE88C32"/>
@@ -5427,7 +5058,7 @@
       </w:rPr>
     </w:lvl>
   </w:abstractNum>
-  <w:abstractNum w:abstractNumId="10" w15:restartNumberingAfterBreak="0">
+  <w:abstractNum w:abstractNumId="11" w15:restartNumberingAfterBreak="0">
     <w:nsid w:val="379D3EE7"/>
     <w:multiLevelType w:val="hybridMultilevel"/>
     <w:tmpl w:val="A8180E4A"/>
@@ -5540,7 +5171,7 @@
       </w:rPr>
     </w:lvl>
   </w:abstractNum>
-  <w:abstractNum w:abstractNumId="11" w15:restartNumberingAfterBreak="0">
+  <w:abstractNum w:abstractNumId="12" w15:restartNumberingAfterBreak="0">
     <w:nsid w:val="3BE21F15"/>
     <w:multiLevelType w:val="hybridMultilevel"/>
     <w:tmpl w:val="1E5E3DB0"/>
@@ -5653,7 +5284,7 @@
       </w:rPr>
     </w:lvl>
   </w:abstractNum>
-  <w:abstractNum w:abstractNumId="12" w15:restartNumberingAfterBreak="0">
+  <w:abstractNum w:abstractNumId="13" w15:restartNumberingAfterBreak="0">
     <w:nsid w:val="44595C16"/>
     <w:multiLevelType w:val="hybridMultilevel"/>
     <w:tmpl w:val="20304332"/>
@@ -5766,7 +5397,7 @@
       </w:rPr>
     </w:lvl>
   </w:abstractNum>
-  <w:abstractNum w:abstractNumId="13" w15:restartNumberingAfterBreak="0">
+  <w:abstractNum w:abstractNumId="14" w15:restartNumberingAfterBreak="0">
     <w:nsid w:val="564D1717"/>
     <w:multiLevelType w:val="hybridMultilevel"/>
     <w:tmpl w:val="E094478E"/>
@@ -5852,7 +5483,7 @@
       </w:pPr>
     </w:lvl>
   </w:abstractNum>
-  <w:abstractNum w:abstractNumId="14" w15:restartNumberingAfterBreak="0">
+  <w:abstractNum w:abstractNumId="15" w15:restartNumberingAfterBreak="0">
     <w:nsid w:val="59E02AD8"/>
     <w:multiLevelType w:val="hybridMultilevel"/>
     <w:tmpl w:val="0BB0E0DA"/>
@@ -5941,7 +5572,7 @@
       </w:pPr>
     </w:lvl>
   </w:abstractNum>
-  <w:abstractNum w:abstractNumId="15" w15:restartNumberingAfterBreak="0">
+  <w:abstractNum w:abstractNumId="16" w15:restartNumberingAfterBreak="0">
     <w:nsid w:val="5D9909F5"/>
     <w:multiLevelType w:val="hybridMultilevel"/>
     <w:tmpl w:val="06A06DCE"/>
@@ -6030,7 +5661,7 @@
       </w:pPr>
     </w:lvl>
   </w:abstractNum>
-  <w:abstractNum w:abstractNumId="16" w15:restartNumberingAfterBreak="0">
+  <w:abstractNum w:abstractNumId="17" w15:restartNumberingAfterBreak="0">
     <w:nsid w:val="5F952C96"/>
     <w:multiLevelType w:val="hybridMultilevel"/>
     <w:tmpl w:val="CE507D82"/>
@@ -6119,7 +5750,7 @@
       </w:pPr>
     </w:lvl>
   </w:abstractNum>
-  <w:abstractNum w:abstractNumId="17" w15:restartNumberingAfterBreak="0">
+  <w:abstractNum w:abstractNumId="18" w15:restartNumberingAfterBreak="0">
     <w:nsid w:val="732107F1"/>
     <w:multiLevelType w:val="hybridMultilevel"/>
     <w:tmpl w:val="8D52289A"/>
@@ -6209,19 +5840,19 @@
     </w:lvl>
   </w:abstractNum>
   <w:num w:numId="1" w16cid:durableId="1838763683">
-    <w:abstractNumId w:val="7"/>
+    <w:abstractNumId w:val="8"/>
   </w:num>
   <w:num w:numId="2" w16cid:durableId="2049647864">
+    <w:abstractNumId w:val="13"/>
+  </w:num>
+  <w:num w:numId="3" w16cid:durableId="1777555934">
+    <w:abstractNumId w:val="11"/>
+  </w:num>
+  <w:num w:numId="4" w16cid:durableId="488520227">
     <w:abstractNumId w:val="12"/>
   </w:num>
-  <w:num w:numId="3" w16cid:durableId="1777555934">
-    <w:abstractNumId w:val="10"/>
-  </w:num>
-  <w:num w:numId="4" w16cid:durableId="488520227">
-    <w:abstractNumId w:val="11"/>
-  </w:num>
   <w:num w:numId="5" w16cid:durableId="1649506655">
-    <w:abstractNumId w:val="13"/>
+    <w:abstractNumId w:val="14"/>
   </w:num>
   <w:num w:numId="6" w16cid:durableId="381752637">
     <w:abstractNumId w:val="6"/>
@@ -6230,7 +5861,7 @@
     <w:abstractNumId w:val="3"/>
   </w:num>
   <w:num w:numId="8" w16cid:durableId="436222048">
-    <w:abstractNumId w:val="9"/>
+    <w:abstractNumId w:val="10"/>
   </w:num>
   <w:num w:numId="9" w16cid:durableId="1062018121">
     <w:abstractNumId w:val="5"/>
@@ -6242,25 +5873,28 @@
     <w:abstractNumId w:val="1"/>
   </w:num>
   <w:num w:numId="12" w16cid:durableId="1919750646">
-    <w:abstractNumId w:val="14"/>
+    <w:abstractNumId w:val="15"/>
   </w:num>
   <w:num w:numId="13" w16cid:durableId="739206826">
+    <w:abstractNumId w:val="18"/>
+  </w:num>
+  <w:num w:numId="14" w16cid:durableId="125776391">
+    <w:abstractNumId w:val="16"/>
+  </w:num>
+  <w:num w:numId="15" w16cid:durableId="630869907">
     <w:abstractNumId w:val="17"/>
   </w:num>
-  <w:num w:numId="14" w16cid:durableId="125776391">
-    <w:abstractNumId w:val="15"/>
-  </w:num>
-  <w:num w:numId="15" w16cid:durableId="630869907">
-    <w:abstractNumId w:val="16"/>
-  </w:num>
   <w:num w:numId="16" w16cid:durableId="327177960">
-    <w:abstractNumId w:val="8"/>
+    <w:abstractNumId w:val="9"/>
   </w:num>
   <w:num w:numId="17" w16cid:durableId="136336555">
     <w:abstractNumId w:val="0"/>
   </w:num>
   <w:num w:numId="18" w16cid:durableId="2077700789">
     <w:abstractNumId w:val="2"/>
+  </w:num>
+  <w:num w:numId="19" w16cid:durableId="34741444">
+    <w:abstractNumId w:val="7"/>
   </w:num>
 </w:numbering>
 </file>

</xml_diff>

<commit_message>
Pruebas con el factorial y fibonacci
</commit_message>
<xml_diff>
--- a/NarvaezLeonardo_Lab2P3.docx
+++ b/NarvaezLeonardo_Lab2P3.docx
@@ -571,44 +571,8 @@
           <w:szCs w:val="28"/>
           <w:lang w:val="es-EC"/>
         </w:rPr>
-        <w:t xml:space="preserve">Título o tema de la práctica con una extensión máxima de 20 palabras. </w:t>
-      </w:r>
-    </w:p>
-    <w:p>
-      <w:pPr>
-        <w:spacing w:after="0" w:line="240" w:lineRule="auto"/>
-        <w:jc w:val="center"/>
-        <w:rPr>
-          <w:rFonts w:ascii="Arial Narrow" w:hAnsi="Arial Narrow"/>
-          <w:b/>
-          <w:sz w:val="28"/>
-          <w:szCs w:val="28"/>
-          <w:lang w:val="es-EC"/>
-        </w:rPr>
-      </w:pPr>
-      <w:r>
-        <w:rPr>
-          <w:rFonts w:ascii="Arial Narrow" w:hAnsi="Arial Narrow"/>
-          <w:b/>
-          <w:sz w:val="28"/>
-          <w:szCs w:val="28"/>
-          <w:lang w:val="es-EC"/>
-        </w:rPr>
-        <w:t>Tamaño de letra (TL) 14</w:t>
-      </w:r>
-    </w:p>
-    <w:p>
-      <w:pPr>
-        <w:spacing w:after="0" w:line="240" w:lineRule="auto"/>
-        <w:jc w:val="center"/>
-        <w:rPr>
-          <w:rFonts w:ascii="Arial Narrow" w:hAnsi="Arial Narrow"/>
-          <w:b/>
-          <w:sz w:val="28"/>
-          <w:szCs w:val="28"/>
-          <w:lang w:val="es-EC"/>
-        </w:rPr>
-      </w:pPr>
+        <w:t>CI/CD usando GitHub Actions</w:t>
+      </w:r>
     </w:p>
     <w:p>
       <w:pPr>
@@ -619,7 +583,7 @@
           <w:b/>
           <w:sz w:val="24"/>
           <w:szCs w:val="24"/>
-          <w:lang w:val="es-EC"/>
+          <w:lang w:val="es-ES"/>
         </w:rPr>
       </w:pPr>
       <w:r>
@@ -630,27 +594,7 @@
           <w:szCs w:val="24"/>
           <w:lang w:val="es-EC"/>
         </w:rPr>
-        <w:t>Nombre de</w:t>
-      </w:r>
-      <w:r>
-        <w:rPr>
-          <w:rFonts w:ascii="Arial Narrow" w:hAnsi="Arial Narrow"/>
-          <w:b/>
-          <w:sz w:val="24"/>
-          <w:szCs w:val="24"/>
-          <w:lang w:val="es-EC"/>
-        </w:rPr>
-        <w:t>l estudiante</w:t>
-      </w:r>
-      <w:r>
-        <w:rPr>
-          <w:rFonts w:ascii="Arial Narrow" w:hAnsi="Arial Narrow"/>
-          <w:b/>
-          <w:sz w:val="24"/>
-          <w:szCs w:val="24"/>
-          <w:lang w:val="es-EC"/>
-        </w:rPr>
-        <w:t xml:space="preserve"> (es) TL 12</w:t>
+        <w:t>Leonardo Vinicio Narváez Criollo</w:t>
       </w:r>
     </w:p>
     <w:p>
@@ -848,7 +792,21 @@
           <w:rFonts w:ascii="Arial Narrow" w:hAnsi="Arial Narrow" w:cs="Arial"/>
           <w:lang w:val="es-ES"/>
         </w:rPr>
-        <w:t>Se incluyen aspectos relacionados con los objetivos, resaltando la realización de las actividades en función al manejo y disciplina en el laboratorio.</w:t>
+        <w:t xml:space="preserve">La integración continua (CI) es una práctica fundamental del desarrollo de software moderno. Este laboratorio tiene como propósito familiarizar con la automatización de tareas esenciales como la instalación de dependencias, la ejecución de pruebas unitarias y la verificación de calidad del código mediante ESLint, todo ello gestionado a través de GitHub Actions. A través de una aplicación sencilla en Node.js, se experimentará el poder de los flujos automatizados y se comprenderá la importancia de detectar errores </w:t>
+      </w:r>
+      <w:r>
+        <w:rPr>
+          <w:rFonts w:ascii="Arial Narrow" w:hAnsi="Arial Narrow" w:cs="Arial"/>
+          <w:lang w:val="es-ES"/>
+        </w:rPr>
+        <w:t>t</w:t>
+      </w:r>
+      <w:r>
+        <w:rPr>
+          <w:rFonts w:ascii="Arial Narrow" w:hAnsi="Arial Narrow" w:cs="Arial"/>
+          <w:lang w:val="es-ES"/>
+        </w:rPr>
+        <w:t>emprano en el ciclo de vida del desarrollo.</w:t>
       </w:r>
     </w:p>
     <w:p>
@@ -906,7 +864,101 @@
           <w:rFonts w:ascii="Arial Narrow" w:hAnsi="Arial Narrow" w:cs="Arial"/>
           <w:lang w:val="es-ES"/>
         </w:rPr>
-        <w:t>Describir los alcances o metas de la práctica</w:t>
+        <w:t xml:space="preserve">Configurar un flujo de integración continua (CI) en GitHub Actions que se active automáticamente con cada push o pull request a la rama principal del repositorio. </w:t>
+      </w:r>
+    </w:p>
+    <w:p>
+      <w:pPr>
+        <w:pStyle w:val="Prrafodelista"/>
+        <w:numPr>
+          <w:ilvl w:val="1"/>
+          <w:numId w:val="10"/>
+        </w:numPr>
+        <w:spacing w:after="0" w:line="240" w:lineRule="auto"/>
+        <w:jc w:val="both"/>
+        <w:rPr>
+          <w:rFonts w:ascii="Arial Narrow" w:hAnsi="Arial Narrow" w:cs="Arial"/>
+          <w:lang w:val="es-ES"/>
+        </w:rPr>
+      </w:pPr>
+      <w:r>
+        <w:rPr>
+          <w:rFonts w:ascii="Arial Narrow" w:hAnsi="Arial Narrow" w:cs="Arial"/>
+          <w:lang w:val="es-ES"/>
+        </w:rPr>
+        <w:t>Implementar pruebas unitarias usando Jest, garantizando que la lógica del sistema funcione correctamente en</w:t>
+      </w:r>
+      <w:r>
+        <w:rPr>
+          <w:rFonts w:ascii="Arial Narrow" w:hAnsi="Arial Narrow" w:cs="Arial"/>
+          <w:lang w:val="es-ES"/>
+        </w:rPr>
+        <w:t xml:space="preserve"> </w:t>
+      </w:r>
+      <w:r>
+        <w:rPr>
+          <w:rFonts w:ascii="Arial Narrow" w:hAnsi="Arial Narrow" w:cs="Arial"/>
+          <w:lang w:val="es-ES"/>
+        </w:rPr>
+        <w:t xml:space="preserve">cada actualización del código. </w:t>
+      </w:r>
+    </w:p>
+    <w:p>
+      <w:pPr>
+        <w:pStyle w:val="Prrafodelista"/>
+        <w:numPr>
+          <w:ilvl w:val="1"/>
+          <w:numId w:val="10"/>
+        </w:numPr>
+        <w:spacing w:after="0" w:line="240" w:lineRule="auto"/>
+        <w:jc w:val="both"/>
+        <w:rPr>
+          <w:rFonts w:ascii="Arial Narrow" w:hAnsi="Arial Narrow" w:cs="Arial"/>
+          <w:lang w:val="es-ES"/>
+        </w:rPr>
+      </w:pPr>
+      <w:r>
+        <w:rPr>
+          <w:rFonts w:ascii="Arial Narrow" w:hAnsi="Arial Narrow" w:cs="Arial"/>
+          <w:lang w:val="es-ES"/>
+        </w:rPr>
+        <w:t xml:space="preserve">Aplicar análisis estático de código con ESLint, reforzando buenas prácticas de programación y detección temprana de errores o inconsistencias. </w:t>
+      </w:r>
+    </w:p>
+    <w:p>
+      <w:pPr>
+        <w:pStyle w:val="Prrafodelista"/>
+        <w:numPr>
+          <w:ilvl w:val="1"/>
+          <w:numId w:val="10"/>
+        </w:numPr>
+        <w:spacing w:after="0" w:line="240" w:lineRule="auto"/>
+        <w:jc w:val="both"/>
+        <w:rPr>
+          <w:rFonts w:ascii="Arial Narrow" w:hAnsi="Arial Narrow" w:cs="Arial"/>
+          <w:lang w:val="es-ES"/>
+        </w:rPr>
+      </w:pPr>
+      <w:r>
+        <w:rPr>
+          <w:rFonts w:ascii="Arial Narrow" w:hAnsi="Arial Narrow" w:cs="Arial"/>
+          <w:lang w:val="es-ES"/>
+        </w:rPr>
+        <w:t>Simular un proceso de despliegue automatizado, demostrando cómo se automatizan las etapas previas al paso</w:t>
+      </w:r>
+      <w:r>
+        <w:rPr>
+          <w:rFonts w:ascii="Arial Narrow" w:hAnsi="Arial Narrow" w:cs="Arial"/>
+          <w:lang w:val="es-ES"/>
+        </w:rPr>
+        <w:t xml:space="preserve"> </w:t>
+      </w:r>
+      <w:r>
+        <w:rPr>
+          <w:rFonts w:ascii="Arial Narrow" w:hAnsi="Arial Narrow" w:cs="Arial"/>
+          <w:lang w:val="es-ES"/>
+        </w:rPr>
+        <w:t>final de entrega continua (CD), aún sin depender de un proveedor de hosting.</w:t>
       </w:r>
     </w:p>
     <w:p>
@@ -1197,6 +1249,7 @@
           <w:rFonts w:ascii="Arial Narrow" w:hAnsi="Arial Narrow" w:cs="Arial"/>
           <w:lang w:val="es-ES"/>
         </w:rPr>
+        <w:lastRenderedPageBreak/>
         <w:drawing>
           <wp:inline distT="0" distB="0" distL="0" distR="0" wp14:anchorId="0B56F11C" wp14:editId="1D12EC68">
             <wp:extent cx="3374734" cy="1447800"/>
@@ -1253,7 +1306,6 @@
           <w:rFonts w:ascii="Arial Narrow" w:hAnsi="Arial Narrow" w:cs="Arial"/>
           <w:lang w:val="es-ES"/>
         </w:rPr>
-        <w:lastRenderedPageBreak/>
         <w:t>Instalamos la dependencia de Express npm install express</w:t>
       </w:r>
     </w:p>
@@ -1893,6 +1945,7 @@
         <w:rPr>
           <w:noProof/>
         </w:rPr>
+        <w:lastRenderedPageBreak/>
         <w:drawing>
           <wp:inline distT="0" distB="0" distL="0" distR="0" wp14:anchorId="3549E7BF" wp14:editId="4C093F92">
             <wp:extent cx="3055701" cy="410308"/>
@@ -2030,7 +2083,6 @@
           <w:bCs/>
           <w:lang w:val="es-ES"/>
         </w:rPr>
-        <w:lastRenderedPageBreak/>
         <w:t xml:space="preserve">Paso 4: Configurar package.json.  </w:t>
       </w:r>
     </w:p>
@@ -2400,6 +2452,7 @@
           <w:rFonts w:ascii="Arial Narrow" w:hAnsi="Arial Narrow"/>
           <w:lang w:val="es-EC"/>
         </w:rPr>
+        <w:lastRenderedPageBreak/>
         <w:drawing>
           <wp:inline distT="0" distB="0" distL="0" distR="0" wp14:anchorId="560B28D4" wp14:editId="4F59F9E5">
             <wp:extent cx="4647662" cy="2450123"/>
@@ -2456,7 +2509,6 @@
           <w:bCs/>
           <w:lang w:val="es-EC"/>
         </w:rPr>
-        <w:lastRenderedPageBreak/>
         <w:t xml:space="preserve">Paso 2: Ejecución de comandos para clonar al repositorio. </w:t>
       </w:r>
     </w:p>
@@ -3053,6 +3105,7 @@
           <w:rFonts w:ascii="Arial Narrow" w:hAnsi="Arial Narrow"/>
           <w:lang w:val="es-EC"/>
         </w:rPr>
+        <w:lastRenderedPageBreak/>
         <w:drawing>
           <wp:inline distT="0" distB="0" distL="0" distR="0" wp14:anchorId="52850E71" wp14:editId="493AAC15">
             <wp:extent cx="3695700" cy="3285190"/>
@@ -3109,14 +3162,17 @@
           <w:bCs/>
           <w:lang w:val="es-EC"/>
         </w:rPr>
-        <w:lastRenderedPageBreak/>
         <w:t xml:space="preserve">Paso 4: Probar la CI.  </w:t>
       </w:r>
     </w:p>
     <w:p>
       <w:pPr>
-        <w:spacing w:after="0" w:line="240" w:lineRule="auto"/>
-        <w:ind w:left="708"/>
+        <w:pStyle w:val="Prrafodelista"/>
+        <w:numPr>
+          <w:ilvl w:val="0"/>
+          <w:numId w:val="20"/>
+        </w:numPr>
+        <w:spacing w:after="0" w:line="240" w:lineRule="auto"/>
         <w:jc w:val="both"/>
         <w:rPr>
           <w:rFonts w:ascii="Arial Narrow" w:hAnsi="Arial Narrow"/>
@@ -3128,25 +3184,7 @@
           <w:rFonts w:ascii="Arial Narrow" w:hAnsi="Arial Narrow"/>
           <w:lang w:val="es-EC"/>
         </w:rPr>
-        <w:t xml:space="preserve">a. Realizar un cambio al código. </w:t>
-      </w:r>
-    </w:p>
-    <w:p>
-      <w:pPr>
-        <w:spacing w:after="0" w:line="240" w:lineRule="auto"/>
-        <w:ind w:left="708"/>
-        <w:jc w:val="both"/>
-        <w:rPr>
-          <w:rFonts w:ascii="Arial Narrow" w:hAnsi="Arial Narrow"/>
-          <w:lang w:val="es-EC"/>
-        </w:rPr>
-      </w:pPr>
-      <w:r>
-        <w:rPr>
-          <w:rFonts w:ascii="Arial Narrow" w:hAnsi="Arial Narrow"/>
-          <w:lang w:val="es-EC"/>
-        </w:rPr>
-        <w:t xml:space="preserve">b. Ejecutar de nuevo los comandos para realizar un nuevo push. </w:t>
+        <w:t xml:space="preserve">Realizar un cambio al código. </w:t>
       </w:r>
     </w:p>
     <w:p>
@@ -3164,10 +3202,10 @@
           <w:lang w:val="es-EC"/>
         </w:rPr>
         <w:drawing>
-          <wp:inline distT="0" distB="0" distL="0" distR="0" wp14:anchorId="13BA7A57" wp14:editId="3830BE04">
-            <wp:extent cx="3575539" cy="1316182"/>
-            <wp:effectExtent l="0" t="0" r="6350" b="0"/>
-            <wp:docPr id="1230157532" name="Imagen 1"/>
+          <wp:inline distT="0" distB="0" distL="0" distR="0" wp14:anchorId="30369F0C" wp14:editId="210F72D3">
+            <wp:extent cx="3130061" cy="1123900"/>
+            <wp:effectExtent l="0" t="0" r="0" b="635"/>
+            <wp:docPr id="1272759020" name="Imagen 1"/>
             <wp:cNvGraphicFramePr>
               <a:graphicFrameLocks xmlns:a="http://schemas.openxmlformats.org/drawingml/2006/main" noChangeAspect="1"/>
             </wp:cNvGraphicFramePr>
@@ -3175,7 +3213,7 @@
               <a:graphicData uri="http://schemas.openxmlformats.org/drawingml/2006/picture">
                 <pic:pic xmlns:pic="http://schemas.openxmlformats.org/drawingml/2006/picture">
                   <pic:nvPicPr>
-                    <pic:cNvPr id="1230157532" name=""/>
+                    <pic:cNvPr id="1272759020" name=""/>
                     <pic:cNvPicPr/>
                   </pic:nvPicPr>
                   <pic:blipFill>
@@ -3187,7 +3225,7 @@
                   <pic:spPr>
                     <a:xfrm>
                       <a:off x="0" y="0"/>
-                      <a:ext cx="3584675" cy="1319545"/>
+                      <a:ext cx="3145166" cy="1129324"/>
                     </a:xfrm>
                     <a:prstGeom prst="rect">
                       <a:avLst/>
@@ -3215,18 +3253,128 @@
           <w:rFonts w:ascii="Arial Narrow" w:hAnsi="Arial Narrow"/>
           <w:lang w:val="es-EC"/>
         </w:rPr>
+        <w:t xml:space="preserve">b. Ejecutar de nuevo los comandos para realizar un nuevo push. </w:t>
+      </w:r>
+    </w:p>
+    <w:p>
+      <w:pPr>
+        <w:spacing w:after="0" w:line="240" w:lineRule="auto"/>
+        <w:jc w:val="center"/>
+        <w:rPr>
+          <w:rFonts w:ascii="Arial Narrow" w:hAnsi="Arial Narrow"/>
+          <w:lang w:val="es-EC"/>
+        </w:rPr>
+      </w:pPr>
+      <w:r>
+        <w:rPr>
+          <w:rFonts w:ascii="Arial Narrow" w:hAnsi="Arial Narrow"/>
+          <w:lang w:val="es-EC"/>
+        </w:rPr>
+        <w:drawing>
+          <wp:inline distT="0" distB="0" distL="0" distR="0" wp14:anchorId="24FD0FC6" wp14:editId="72B9711F">
+            <wp:extent cx="3358662" cy="1094193"/>
+            <wp:effectExtent l="0" t="0" r="0" b="0"/>
+            <wp:docPr id="1194983012" name="Imagen 1"/>
+            <wp:cNvGraphicFramePr>
+              <a:graphicFrameLocks xmlns:a="http://schemas.openxmlformats.org/drawingml/2006/main" noChangeAspect="1"/>
+            </wp:cNvGraphicFramePr>
+            <a:graphic xmlns:a="http://schemas.openxmlformats.org/drawingml/2006/main">
+              <a:graphicData uri="http://schemas.openxmlformats.org/drawingml/2006/picture">
+                <pic:pic xmlns:pic="http://schemas.openxmlformats.org/drawingml/2006/picture">
+                  <pic:nvPicPr>
+                    <pic:cNvPr id="1194983012" name=""/>
+                    <pic:cNvPicPr/>
+                  </pic:nvPicPr>
+                  <pic:blipFill>
+                    <a:blip r:embed="rId30"/>
+                    <a:stretch>
+                      <a:fillRect/>
+                    </a:stretch>
+                  </pic:blipFill>
+                  <pic:spPr>
+                    <a:xfrm>
+                      <a:off x="0" y="0"/>
+                      <a:ext cx="3370732" cy="1098125"/>
+                    </a:xfrm>
+                    <a:prstGeom prst="rect">
+                      <a:avLst/>
+                    </a:prstGeom>
+                  </pic:spPr>
+                </pic:pic>
+              </a:graphicData>
+            </a:graphic>
+          </wp:inline>
+        </w:drawing>
+      </w:r>
+    </w:p>
+    <w:p>
+      <w:pPr>
+        <w:spacing w:after="0" w:line="240" w:lineRule="auto"/>
+        <w:ind w:left="708"/>
+        <w:jc w:val="both"/>
+        <w:rPr>
+          <w:rFonts w:ascii="Arial Narrow" w:hAnsi="Arial Narrow"/>
+          <w:lang w:val="es-EC"/>
+        </w:rPr>
+      </w:pPr>
+      <w:r>
+        <w:rPr>
+          <w:rFonts w:ascii="Arial Narrow" w:hAnsi="Arial Narrow"/>
+          <w:lang w:val="es-EC"/>
+        </w:rPr>
         <w:t>c. Revisar en GitHub dentro del repositorio, en la pestaña Actions, como se ejecutan los Worflows</w:t>
       </w:r>
     </w:p>
     <w:p>
       <w:pPr>
         <w:spacing w:after="0" w:line="240" w:lineRule="auto"/>
-        <w:jc w:val="both"/>
-        <w:rPr>
-          <w:rFonts w:ascii="Arial Narrow" w:hAnsi="Arial Narrow"/>
-          <w:lang w:val="es-EC"/>
-        </w:rPr>
-      </w:pPr>
+        <w:jc w:val="center"/>
+        <w:rPr>
+          <w:rFonts w:ascii="Arial Narrow" w:hAnsi="Arial Narrow"/>
+          <w:lang w:val="es-EC"/>
+        </w:rPr>
+      </w:pPr>
+      <w:r>
+        <w:rPr>
+          <w:rFonts w:ascii="Arial Narrow" w:hAnsi="Arial Narrow"/>
+          <w:lang w:val="es-EC"/>
+        </w:rPr>
+        <w:drawing>
+          <wp:inline distT="0" distB="0" distL="0" distR="0" wp14:anchorId="265062ED" wp14:editId="49D412D4">
+            <wp:extent cx="3587262" cy="1946709"/>
+            <wp:effectExtent l="0" t="0" r="0" b="0"/>
+            <wp:docPr id="58550548" name="Imagen 1"/>
+            <wp:cNvGraphicFramePr>
+              <a:graphicFrameLocks xmlns:a="http://schemas.openxmlformats.org/drawingml/2006/main" noChangeAspect="1"/>
+            </wp:cNvGraphicFramePr>
+            <a:graphic xmlns:a="http://schemas.openxmlformats.org/drawingml/2006/main">
+              <a:graphicData uri="http://schemas.openxmlformats.org/drawingml/2006/picture">
+                <pic:pic xmlns:pic="http://schemas.openxmlformats.org/drawingml/2006/picture">
+                  <pic:nvPicPr>
+                    <pic:cNvPr id="58550548" name=""/>
+                    <pic:cNvPicPr/>
+                  </pic:nvPicPr>
+                  <pic:blipFill>
+                    <a:blip r:embed="rId31"/>
+                    <a:stretch>
+                      <a:fillRect/>
+                    </a:stretch>
+                  </pic:blipFill>
+                  <pic:spPr>
+                    <a:xfrm>
+                      <a:off x="0" y="0"/>
+                      <a:ext cx="3596448" cy="1951694"/>
+                    </a:xfrm>
+                    <a:prstGeom prst="rect">
+                      <a:avLst/>
+                    </a:prstGeom>
+                  </pic:spPr>
+                </pic:pic>
+              </a:graphicData>
+            </a:graphic>
+          </wp:inline>
+        </w:drawing>
+      </w:r>
     </w:p>
     <w:p>
       <w:pPr>
@@ -3378,6 +3526,7 @@
           <w:rFonts w:ascii="Arial Narrow" w:hAnsi="Arial Narrow"/>
           <w:lang w:val="es-EC"/>
         </w:rPr>
+        <w:lastRenderedPageBreak/>
         <w:t>Sintetizar los resultados de acuerdo a los objetivos planteados.</w:t>
       </w:r>
     </w:p>
@@ -3615,8 +3764,8 @@
       </w:pPr>
     </w:p>
     <w:sectPr>
-      <w:headerReference w:type="default" r:id="rId30"/>
-      <w:footerReference w:type="default" r:id="rId31"/>
+      <w:headerReference w:type="default" r:id="rId32"/>
+      <w:footerReference w:type="default" r:id="rId33"/>
       <w:pgSz w:w="11906" w:h="16838"/>
       <w:pgMar w:top="1418" w:right="707" w:bottom="964" w:left="1134" w:header="709" w:footer="709" w:gutter="0"/>
       <w:cols w:space="708"/>
@@ -5484,6 +5633,95 @@
     </w:lvl>
   </w:abstractNum>
   <w:abstractNum w:abstractNumId="15" w15:restartNumberingAfterBreak="0">
+    <w:nsid w:val="58A57D57"/>
+    <w:multiLevelType w:val="hybridMultilevel"/>
+    <w:tmpl w:val="4A54F886"/>
+    <w:lvl w:ilvl="0" w:tplc="F94A4D84">
+      <w:start w:val="1"/>
+      <w:numFmt w:val="lowerLetter"/>
+      <w:lvlText w:val="%1."/>
+      <w:lvlJc w:val="left"/>
+      <w:pPr>
+        <w:ind w:left="1068" w:hanging="360"/>
+      </w:pPr>
+      <w:rPr>
+        <w:rFonts w:hint="default"/>
+      </w:rPr>
+    </w:lvl>
+    <w:lvl w:ilvl="1" w:tplc="300A0019" w:tentative="1">
+      <w:start w:val="1"/>
+      <w:numFmt w:val="lowerLetter"/>
+      <w:lvlText w:val="%2."/>
+      <w:lvlJc w:val="left"/>
+      <w:pPr>
+        <w:ind w:left="1788" w:hanging="360"/>
+      </w:pPr>
+    </w:lvl>
+    <w:lvl w:ilvl="2" w:tplc="300A001B" w:tentative="1">
+      <w:start w:val="1"/>
+      <w:numFmt w:val="lowerRoman"/>
+      <w:lvlText w:val="%3."/>
+      <w:lvlJc w:val="right"/>
+      <w:pPr>
+        <w:ind w:left="2508" w:hanging="180"/>
+      </w:pPr>
+    </w:lvl>
+    <w:lvl w:ilvl="3" w:tplc="300A000F" w:tentative="1">
+      <w:start w:val="1"/>
+      <w:numFmt w:val="decimal"/>
+      <w:lvlText w:val="%4."/>
+      <w:lvlJc w:val="left"/>
+      <w:pPr>
+        <w:ind w:left="3228" w:hanging="360"/>
+      </w:pPr>
+    </w:lvl>
+    <w:lvl w:ilvl="4" w:tplc="300A0019" w:tentative="1">
+      <w:start w:val="1"/>
+      <w:numFmt w:val="lowerLetter"/>
+      <w:lvlText w:val="%5."/>
+      <w:lvlJc w:val="left"/>
+      <w:pPr>
+        <w:ind w:left="3948" w:hanging="360"/>
+      </w:pPr>
+    </w:lvl>
+    <w:lvl w:ilvl="5" w:tplc="300A001B" w:tentative="1">
+      <w:start w:val="1"/>
+      <w:numFmt w:val="lowerRoman"/>
+      <w:lvlText w:val="%6."/>
+      <w:lvlJc w:val="right"/>
+      <w:pPr>
+        <w:ind w:left="4668" w:hanging="180"/>
+      </w:pPr>
+    </w:lvl>
+    <w:lvl w:ilvl="6" w:tplc="300A000F" w:tentative="1">
+      <w:start w:val="1"/>
+      <w:numFmt w:val="decimal"/>
+      <w:lvlText w:val="%7."/>
+      <w:lvlJc w:val="left"/>
+      <w:pPr>
+        <w:ind w:left="5388" w:hanging="360"/>
+      </w:pPr>
+    </w:lvl>
+    <w:lvl w:ilvl="7" w:tplc="300A0019" w:tentative="1">
+      <w:start w:val="1"/>
+      <w:numFmt w:val="lowerLetter"/>
+      <w:lvlText w:val="%8."/>
+      <w:lvlJc w:val="left"/>
+      <w:pPr>
+        <w:ind w:left="6108" w:hanging="360"/>
+      </w:pPr>
+    </w:lvl>
+    <w:lvl w:ilvl="8" w:tplc="300A001B" w:tentative="1">
+      <w:start w:val="1"/>
+      <w:numFmt w:val="lowerRoman"/>
+      <w:lvlText w:val="%9."/>
+      <w:lvlJc w:val="right"/>
+      <w:pPr>
+        <w:ind w:left="6828" w:hanging="180"/>
+      </w:pPr>
+    </w:lvl>
+  </w:abstractNum>
+  <w:abstractNum w:abstractNumId="16" w15:restartNumberingAfterBreak="0">
     <w:nsid w:val="59E02AD8"/>
     <w:multiLevelType w:val="hybridMultilevel"/>
     <w:tmpl w:val="0BB0E0DA"/>
@@ -5572,7 +5810,7 @@
       </w:pPr>
     </w:lvl>
   </w:abstractNum>
-  <w:abstractNum w:abstractNumId="16" w15:restartNumberingAfterBreak="0">
+  <w:abstractNum w:abstractNumId="17" w15:restartNumberingAfterBreak="0">
     <w:nsid w:val="5D9909F5"/>
     <w:multiLevelType w:val="hybridMultilevel"/>
     <w:tmpl w:val="06A06DCE"/>
@@ -5661,7 +5899,7 @@
       </w:pPr>
     </w:lvl>
   </w:abstractNum>
-  <w:abstractNum w:abstractNumId="17" w15:restartNumberingAfterBreak="0">
+  <w:abstractNum w:abstractNumId="18" w15:restartNumberingAfterBreak="0">
     <w:nsid w:val="5F952C96"/>
     <w:multiLevelType w:val="hybridMultilevel"/>
     <w:tmpl w:val="CE507D82"/>
@@ -5750,7 +5988,7 @@
       </w:pPr>
     </w:lvl>
   </w:abstractNum>
-  <w:abstractNum w:abstractNumId="18" w15:restartNumberingAfterBreak="0">
+  <w:abstractNum w:abstractNumId="19" w15:restartNumberingAfterBreak="0">
     <w:nsid w:val="732107F1"/>
     <w:multiLevelType w:val="hybridMultilevel"/>
     <w:tmpl w:val="8D52289A"/>
@@ -5873,16 +6111,16 @@
     <w:abstractNumId w:val="1"/>
   </w:num>
   <w:num w:numId="12" w16cid:durableId="1919750646">
-    <w:abstractNumId w:val="15"/>
+    <w:abstractNumId w:val="16"/>
   </w:num>
   <w:num w:numId="13" w16cid:durableId="739206826">
-    <w:abstractNumId w:val="18"/>
+    <w:abstractNumId w:val="19"/>
   </w:num>
   <w:num w:numId="14" w16cid:durableId="125776391">
-    <w:abstractNumId w:val="16"/>
+    <w:abstractNumId w:val="17"/>
   </w:num>
   <w:num w:numId="15" w16cid:durableId="630869907">
-    <w:abstractNumId w:val="17"/>
+    <w:abstractNumId w:val="18"/>
   </w:num>
   <w:num w:numId="16" w16cid:durableId="327177960">
     <w:abstractNumId w:val="9"/>
@@ -5895,6 +6133,9 @@
   </w:num>
   <w:num w:numId="19" w16cid:durableId="34741444">
     <w:abstractNumId w:val="7"/>
+  </w:num>
+  <w:num w:numId="20" w16cid:durableId="670059758">
+    <w:abstractNumId w:val="15"/>
   </w:num>
 </w:numbering>
 </file>

</xml_diff>

<commit_message>
Pruebas de fibonacci y factorial
</commit_message>
<xml_diff>
--- a/NarvaezLeonardo_Lab2P3.docx
+++ b/NarvaezLeonardo_Lab2P3.docx
@@ -225,13 +225,23 @@
                 <w:szCs w:val="20"/>
               </w:rPr>
             </w:pPr>
+            <w:proofErr w:type="spellStart"/>
             <w:r>
               <w:rPr>
                 <w:rFonts w:ascii="Arial Narrow" w:hAnsi="Arial Narrow" w:cs="Arial"/>
                 <w:sz w:val="20"/>
                 <w:szCs w:val="20"/>
               </w:rPr>
-              <w:t>Pruebas de Software</w:t>
+              <w:t>Pruebas</w:t>
+            </w:r>
+            <w:proofErr w:type="spellEnd"/>
+            <w:r>
+              <w:rPr>
+                <w:rFonts w:ascii="Arial Narrow" w:hAnsi="Arial Narrow" w:cs="Arial"/>
+                <w:sz w:val="20"/>
+                <w:szCs w:val="20"/>
+              </w:rPr>
+              <w:t xml:space="preserve"> de Software</w:t>
             </w:r>
           </w:p>
         </w:tc>
@@ -571,8 +581,20 @@
           <w:szCs w:val="28"/>
           <w:lang w:val="es-EC"/>
         </w:rPr>
-        <w:t>CI/CD usando GitHub Actions</w:t>
-      </w:r>
+        <w:t xml:space="preserve">CI/CD usando GitHub </w:t>
+      </w:r>
+      <w:proofErr w:type="spellStart"/>
+      <w:r>
+        <w:rPr>
+          <w:rFonts w:ascii="Arial Narrow" w:hAnsi="Arial Narrow"/>
+          <w:b/>
+          <w:sz w:val="28"/>
+          <w:szCs w:val="28"/>
+          <w:lang w:val="es-EC"/>
+        </w:rPr>
+        <w:t>Actions</w:t>
+      </w:r>
+      <w:proofErr w:type="spellEnd"/>
     </w:p>
     <w:p>
       <w:pPr>
@@ -792,7 +814,39 @@
           <w:rFonts w:ascii="Arial Narrow" w:hAnsi="Arial Narrow" w:cs="Arial"/>
           <w:lang w:val="es-ES"/>
         </w:rPr>
-        <w:t xml:space="preserve">La integración continua (CI) es una práctica fundamental del desarrollo de software moderno. Este laboratorio tiene como propósito familiarizar con la automatización de tareas esenciales como la instalación de dependencias, la ejecución de pruebas unitarias y la verificación de calidad del código mediante ESLint, todo ello gestionado a través de GitHub Actions. A través de una aplicación sencilla en Node.js, se experimentará el poder de los flujos automatizados y se comprenderá la importancia de detectar errores </w:t>
+        <w:t xml:space="preserve">La integración continua (CI) es una práctica fundamental del desarrollo de software moderno. Este laboratorio tiene como propósito familiarizar con la automatización de tareas esenciales como la instalación de dependencias, la ejecución de pruebas unitarias y la verificación de calidad del código mediante </w:t>
+      </w:r>
+      <w:proofErr w:type="spellStart"/>
+      <w:r>
+        <w:rPr>
+          <w:rFonts w:ascii="Arial Narrow" w:hAnsi="Arial Narrow" w:cs="Arial"/>
+          <w:lang w:val="es-ES"/>
+        </w:rPr>
+        <w:t>ESLint</w:t>
+      </w:r>
+      <w:proofErr w:type="spellEnd"/>
+      <w:r>
+        <w:rPr>
+          <w:rFonts w:ascii="Arial Narrow" w:hAnsi="Arial Narrow" w:cs="Arial"/>
+          <w:lang w:val="es-ES"/>
+        </w:rPr>
+        <w:t xml:space="preserve">, todo ello gestionado a través de GitHub </w:t>
+      </w:r>
+      <w:proofErr w:type="spellStart"/>
+      <w:r>
+        <w:rPr>
+          <w:rFonts w:ascii="Arial Narrow" w:hAnsi="Arial Narrow" w:cs="Arial"/>
+          <w:lang w:val="es-ES"/>
+        </w:rPr>
+        <w:t>Actions</w:t>
+      </w:r>
+      <w:proofErr w:type="spellEnd"/>
+      <w:r>
+        <w:rPr>
+          <w:rFonts w:ascii="Arial Narrow" w:hAnsi="Arial Narrow" w:cs="Arial"/>
+          <w:lang w:val="es-ES"/>
+        </w:rPr>
+        <w:t xml:space="preserve">. A través de una aplicación sencilla en Node.js, se experimentará el poder de los flujos automatizados y se comprenderá la importancia de detectar errores </w:t>
       </w:r>
       <w:r>
         <w:rPr>
@@ -864,7 +918,71 @@
           <w:rFonts w:ascii="Arial Narrow" w:hAnsi="Arial Narrow" w:cs="Arial"/>
           <w:lang w:val="es-ES"/>
         </w:rPr>
-        <w:t xml:space="preserve">Configurar un flujo de integración continua (CI) en GitHub Actions que se active automáticamente con cada push o pull request a la rama principal del repositorio. </w:t>
+        <w:t xml:space="preserve">Configurar un flujo de integración continua (CI) en GitHub </w:t>
+      </w:r>
+      <w:proofErr w:type="spellStart"/>
+      <w:r>
+        <w:rPr>
+          <w:rFonts w:ascii="Arial Narrow" w:hAnsi="Arial Narrow" w:cs="Arial"/>
+          <w:lang w:val="es-ES"/>
+        </w:rPr>
+        <w:t>Actions</w:t>
+      </w:r>
+      <w:proofErr w:type="spellEnd"/>
+      <w:r>
+        <w:rPr>
+          <w:rFonts w:ascii="Arial Narrow" w:hAnsi="Arial Narrow" w:cs="Arial"/>
+          <w:lang w:val="es-ES"/>
+        </w:rPr>
+        <w:t xml:space="preserve"> que se active automáticamente con cada </w:t>
+      </w:r>
+      <w:proofErr w:type="spellStart"/>
+      <w:r>
+        <w:rPr>
+          <w:rFonts w:ascii="Arial Narrow" w:hAnsi="Arial Narrow" w:cs="Arial"/>
+          <w:lang w:val="es-ES"/>
+        </w:rPr>
+        <w:t>push</w:t>
+      </w:r>
+      <w:proofErr w:type="spellEnd"/>
+      <w:r>
+        <w:rPr>
+          <w:rFonts w:ascii="Arial Narrow" w:hAnsi="Arial Narrow" w:cs="Arial"/>
+          <w:lang w:val="es-ES"/>
+        </w:rPr>
+        <w:t xml:space="preserve"> o </w:t>
+      </w:r>
+      <w:proofErr w:type="spellStart"/>
+      <w:r>
+        <w:rPr>
+          <w:rFonts w:ascii="Arial Narrow" w:hAnsi="Arial Narrow" w:cs="Arial"/>
+          <w:lang w:val="es-ES"/>
+        </w:rPr>
+        <w:t>pull</w:t>
+      </w:r>
+      <w:proofErr w:type="spellEnd"/>
+      <w:r>
+        <w:rPr>
+          <w:rFonts w:ascii="Arial Narrow" w:hAnsi="Arial Narrow" w:cs="Arial"/>
+          <w:lang w:val="es-ES"/>
+        </w:rPr>
+        <w:t xml:space="preserve"> </w:t>
+      </w:r>
+      <w:proofErr w:type="spellStart"/>
+      <w:r>
+        <w:rPr>
+          <w:rFonts w:ascii="Arial Narrow" w:hAnsi="Arial Narrow" w:cs="Arial"/>
+          <w:lang w:val="es-ES"/>
+        </w:rPr>
+        <w:t>request</w:t>
+      </w:r>
+      <w:proofErr w:type="spellEnd"/>
+      <w:r>
+        <w:rPr>
+          <w:rFonts w:ascii="Arial Narrow" w:hAnsi="Arial Narrow" w:cs="Arial"/>
+          <w:lang w:val="es-ES"/>
+        </w:rPr>
+        <w:t xml:space="preserve"> a la rama principal del repositorio. </w:t>
       </w:r>
     </w:p>
     <w:p>
@@ -922,7 +1040,23 @@
           <w:rFonts w:ascii="Arial Narrow" w:hAnsi="Arial Narrow" w:cs="Arial"/>
           <w:lang w:val="es-ES"/>
         </w:rPr>
-        <w:t xml:space="preserve">Aplicar análisis estático de código con ESLint, reforzando buenas prácticas de programación y detección temprana de errores o inconsistencias. </w:t>
+        <w:t xml:space="preserve">Aplicar análisis estático de código con </w:t>
+      </w:r>
+      <w:proofErr w:type="spellStart"/>
+      <w:r>
+        <w:rPr>
+          <w:rFonts w:ascii="Arial Narrow" w:hAnsi="Arial Narrow" w:cs="Arial"/>
+          <w:lang w:val="es-ES"/>
+        </w:rPr>
+        <w:t>ESLint</w:t>
+      </w:r>
+      <w:proofErr w:type="spellEnd"/>
+      <w:r>
+        <w:rPr>
+          <w:rFonts w:ascii="Arial Narrow" w:hAnsi="Arial Narrow" w:cs="Arial"/>
+          <w:lang w:val="es-ES"/>
+        </w:rPr>
+        <w:t xml:space="preserve">, reforzando buenas prácticas de programación y detección temprana de errores o inconsistencias. </w:t>
       </w:r>
     </w:p>
     <w:p>
@@ -1046,7 +1180,23 @@
           <w:rFonts w:ascii="Arial Narrow" w:hAnsi="Arial Narrow"/>
           <w:lang w:val="es-EC"/>
         </w:rPr>
-        <w:t>de las herramientas, tecnologías, frameworks, librerías, etc., utilizados en la práctica de laboratorio</w:t>
+        <w:t xml:space="preserve">de las herramientas, tecnologías, </w:t>
+      </w:r>
+      <w:proofErr w:type="spellStart"/>
+      <w:r>
+        <w:rPr>
+          <w:rFonts w:ascii="Arial Narrow" w:hAnsi="Arial Narrow"/>
+          <w:lang w:val="es-EC"/>
+        </w:rPr>
+        <w:t>frameworks</w:t>
+      </w:r>
+      <w:proofErr w:type="spellEnd"/>
+      <w:r>
+        <w:rPr>
+          <w:rFonts w:ascii="Arial Narrow" w:hAnsi="Arial Narrow"/>
+          <w:lang w:val="es-EC"/>
+        </w:rPr>
+        <w:t>, librerías, etc., utilizados en la práctica de laboratorio</w:t>
       </w:r>
       <w:r>
         <w:rPr>
@@ -1155,9 +1305,9 @@
           <w:lang w:val="es-ES"/>
         </w:rPr>
         <w:drawing>
-          <wp:inline distT="0" distB="0" distL="0" distR="0" wp14:anchorId="4E8538DA" wp14:editId="13CB29F4">
-            <wp:extent cx="1705708" cy="1334073"/>
-            <wp:effectExtent l="0" t="0" r="8890" b="0"/>
+          <wp:inline distT="0" distB="0" distL="0" distR="0" wp14:anchorId="4E8538DA" wp14:editId="56F5E8BB">
+            <wp:extent cx="1768677" cy="1383323"/>
+            <wp:effectExtent l="0" t="0" r="3175" b="7620"/>
             <wp:docPr id="626336222" name="Imagen 1"/>
             <wp:cNvGraphicFramePr>
               <a:graphicFrameLocks xmlns:a="http://schemas.openxmlformats.org/drawingml/2006/main" noChangeAspect="1"/>
@@ -1178,7 +1328,7 @@
                   <pic:spPr>
                     <a:xfrm>
                       <a:off x="0" y="0"/>
-                      <a:ext cx="1714022" cy="1340576"/>
+                      <a:ext cx="1791269" cy="1400993"/>
                     </a:xfrm>
                     <a:prstGeom prst="rect">
                       <a:avLst/>
@@ -1232,7 +1382,55 @@
           <w:rFonts w:ascii="Arial Narrow" w:hAnsi="Arial Narrow" w:cs="Arial"/>
           <w:lang w:val="es-ES"/>
         </w:rPr>
-        <w:t xml:space="preserve">Creamos el archivo package.json para cargar las dependencias npm init -y </w:t>
+        <w:t xml:space="preserve">Creamos el archivo </w:t>
+      </w:r>
+      <w:proofErr w:type="spellStart"/>
+      <w:r>
+        <w:rPr>
+          <w:rFonts w:ascii="Arial Narrow" w:hAnsi="Arial Narrow" w:cs="Arial"/>
+          <w:lang w:val="es-ES"/>
+        </w:rPr>
+        <w:t>package.json</w:t>
+      </w:r>
+      <w:proofErr w:type="spellEnd"/>
+      <w:r>
+        <w:rPr>
+          <w:rFonts w:ascii="Arial Narrow" w:hAnsi="Arial Narrow" w:cs="Arial"/>
+          <w:lang w:val="es-ES"/>
+        </w:rPr>
+        <w:t xml:space="preserve"> para cargar las dependencias </w:t>
+      </w:r>
+      <w:proofErr w:type="spellStart"/>
+      <w:r>
+        <w:rPr>
+          <w:rFonts w:ascii="Arial Narrow" w:hAnsi="Arial Narrow" w:cs="Arial"/>
+          <w:lang w:val="es-ES"/>
+        </w:rPr>
+        <w:t>npm</w:t>
+      </w:r>
+      <w:proofErr w:type="spellEnd"/>
+      <w:r>
+        <w:rPr>
+          <w:rFonts w:ascii="Arial Narrow" w:hAnsi="Arial Narrow" w:cs="Arial"/>
+          <w:lang w:val="es-ES"/>
+        </w:rPr>
+        <w:t xml:space="preserve"> </w:t>
+      </w:r>
+      <w:proofErr w:type="spellStart"/>
+      <w:r>
+        <w:rPr>
+          <w:rFonts w:ascii="Arial Narrow" w:hAnsi="Arial Narrow" w:cs="Arial"/>
+          <w:lang w:val="es-ES"/>
+        </w:rPr>
+        <w:t>init</w:t>
+      </w:r>
+      <w:proofErr w:type="spellEnd"/>
+      <w:r>
+        <w:rPr>
+          <w:rFonts w:ascii="Arial Narrow" w:hAnsi="Arial Narrow" w:cs="Arial"/>
+          <w:lang w:val="es-ES"/>
+        </w:rPr>
+        <w:t xml:space="preserve"> -y </w:t>
       </w:r>
     </w:p>
     <w:p>
@@ -1306,8 +1504,49 @@
           <w:rFonts w:ascii="Arial Narrow" w:hAnsi="Arial Narrow" w:cs="Arial"/>
           <w:lang w:val="es-ES"/>
         </w:rPr>
-        <w:t>Instalamos la dependencia de Express npm install express</w:t>
-      </w:r>
+        <w:t xml:space="preserve">Instalamos la dependencia de Express </w:t>
+      </w:r>
+      <w:proofErr w:type="spellStart"/>
+      <w:r>
+        <w:rPr>
+          <w:rFonts w:ascii="Arial Narrow" w:hAnsi="Arial Narrow" w:cs="Arial"/>
+          <w:lang w:val="es-ES"/>
+        </w:rPr>
+        <w:t>npm</w:t>
+      </w:r>
+      <w:proofErr w:type="spellEnd"/>
+      <w:r>
+        <w:rPr>
+          <w:rFonts w:ascii="Arial Narrow" w:hAnsi="Arial Narrow" w:cs="Arial"/>
+          <w:lang w:val="es-ES"/>
+        </w:rPr>
+        <w:t xml:space="preserve"> </w:t>
+      </w:r>
+      <w:proofErr w:type="spellStart"/>
+      <w:r>
+        <w:rPr>
+          <w:rFonts w:ascii="Arial Narrow" w:hAnsi="Arial Narrow" w:cs="Arial"/>
+          <w:lang w:val="es-ES"/>
+        </w:rPr>
+        <w:t>install</w:t>
+      </w:r>
+      <w:proofErr w:type="spellEnd"/>
+      <w:r>
+        <w:rPr>
+          <w:rFonts w:ascii="Arial Narrow" w:hAnsi="Arial Narrow" w:cs="Arial"/>
+          <w:lang w:val="es-ES"/>
+        </w:rPr>
+        <w:t xml:space="preserve"> </w:t>
+      </w:r>
+      <w:proofErr w:type="spellStart"/>
+      <w:r>
+        <w:rPr>
+          <w:rFonts w:ascii="Arial Narrow" w:hAnsi="Arial Narrow" w:cs="Arial"/>
+          <w:lang w:val="es-ES"/>
+        </w:rPr>
+        <w:t>express</w:t>
+      </w:r>
+      <w:proofErr w:type="spellEnd"/>
     </w:p>
     <w:p>
       <w:pPr>
@@ -1386,7 +1625,103 @@
           <w:rFonts w:ascii="Arial Narrow" w:hAnsi="Arial Narrow" w:cs="Arial"/>
           <w:lang w:val="es-ES"/>
         </w:rPr>
-        <w:t xml:space="preserve">de Jest y ESLint npm install --save-dev jest eslint para que se puedan ejecutar en modo desarrollador  </w:t>
+        <w:t xml:space="preserve">de Jest y </w:t>
+      </w:r>
+      <w:proofErr w:type="spellStart"/>
+      <w:r>
+        <w:rPr>
+          <w:rFonts w:ascii="Arial Narrow" w:hAnsi="Arial Narrow" w:cs="Arial"/>
+          <w:lang w:val="es-ES"/>
+        </w:rPr>
+        <w:t>ESLint</w:t>
+      </w:r>
+      <w:proofErr w:type="spellEnd"/>
+      <w:r>
+        <w:rPr>
+          <w:rFonts w:ascii="Arial Narrow" w:hAnsi="Arial Narrow" w:cs="Arial"/>
+          <w:lang w:val="es-ES"/>
+        </w:rPr>
+        <w:t xml:space="preserve"> </w:t>
+      </w:r>
+      <w:proofErr w:type="spellStart"/>
+      <w:r>
+        <w:rPr>
+          <w:rFonts w:ascii="Arial Narrow" w:hAnsi="Arial Narrow" w:cs="Arial"/>
+          <w:lang w:val="es-ES"/>
+        </w:rPr>
+        <w:t>npm</w:t>
+      </w:r>
+      <w:proofErr w:type="spellEnd"/>
+      <w:r>
+        <w:rPr>
+          <w:rFonts w:ascii="Arial Narrow" w:hAnsi="Arial Narrow" w:cs="Arial"/>
+          <w:lang w:val="es-ES"/>
+        </w:rPr>
+        <w:t xml:space="preserve"> </w:t>
+      </w:r>
+      <w:proofErr w:type="spellStart"/>
+      <w:r>
+        <w:rPr>
+          <w:rFonts w:ascii="Arial Narrow" w:hAnsi="Arial Narrow" w:cs="Arial"/>
+          <w:lang w:val="es-ES"/>
+        </w:rPr>
+        <w:t>install</w:t>
+      </w:r>
+      <w:proofErr w:type="spellEnd"/>
+      <w:r>
+        <w:rPr>
+          <w:rFonts w:ascii="Arial Narrow" w:hAnsi="Arial Narrow" w:cs="Arial"/>
+          <w:lang w:val="es-ES"/>
+        </w:rPr>
+        <w:t xml:space="preserve"> --</w:t>
+      </w:r>
+      <w:proofErr w:type="spellStart"/>
+      <w:r>
+        <w:rPr>
+          <w:rFonts w:ascii="Arial Narrow" w:hAnsi="Arial Narrow" w:cs="Arial"/>
+          <w:lang w:val="es-ES"/>
+        </w:rPr>
+        <w:t>save-dev</w:t>
+      </w:r>
+      <w:proofErr w:type="spellEnd"/>
+      <w:r>
+        <w:rPr>
+          <w:rFonts w:ascii="Arial Narrow" w:hAnsi="Arial Narrow" w:cs="Arial"/>
+          <w:lang w:val="es-ES"/>
+        </w:rPr>
+        <w:t xml:space="preserve"> </w:t>
+      </w:r>
+      <w:proofErr w:type="spellStart"/>
+      <w:r>
+        <w:rPr>
+          <w:rFonts w:ascii="Arial Narrow" w:hAnsi="Arial Narrow" w:cs="Arial"/>
+          <w:lang w:val="es-ES"/>
+        </w:rPr>
+        <w:t>jest</w:t>
+      </w:r>
+      <w:proofErr w:type="spellEnd"/>
+      <w:r>
+        <w:rPr>
+          <w:rFonts w:ascii="Arial Narrow" w:hAnsi="Arial Narrow" w:cs="Arial"/>
+          <w:lang w:val="es-ES"/>
+        </w:rPr>
+        <w:t xml:space="preserve"> </w:t>
+      </w:r>
+      <w:proofErr w:type="spellStart"/>
+      <w:r>
+        <w:rPr>
+          <w:rFonts w:ascii="Arial Narrow" w:hAnsi="Arial Narrow" w:cs="Arial"/>
+          <w:lang w:val="es-ES"/>
+        </w:rPr>
+        <w:t>eslint</w:t>
+      </w:r>
+      <w:proofErr w:type="spellEnd"/>
+      <w:r>
+        <w:rPr>
+          <w:rFonts w:ascii="Arial Narrow" w:hAnsi="Arial Narrow" w:cs="Arial"/>
+          <w:lang w:val="es-ES"/>
+        </w:rPr>
+        <w:t xml:space="preserve"> para que se puedan ejecutar en modo desarrollador  </w:t>
       </w:r>
     </w:p>
     <w:p>
@@ -1503,8 +1838,17 @@
           <w:rFonts w:ascii="Arial Narrow" w:hAnsi="Arial Narrow" w:cs="Arial"/>
           <w:lang w:val="es-ES"/>
         </w:rPr>
-        <w:t>Usar el servidor express</w:t>
-      </w:r>
+        <w:t xml:space="preserve">Usar el servidor </w:t>
+      </w:r>
+      <w:proofErr w:type="spellStart"/>
+      <w:r>
+        <w:rPr>
+          <w:rFonts w:ascii="Arial Narrow" w:hAnsi="Arial Narrow" w:cs="Arial"/>
+          <w:lang w:val="es-ES"/>
+        </w:rPr>
+        <w:t>express</w:t>
+      </w:r>
+      <w:proofErr w:type="spellEnd"/>
     </w:p>
     <w:p>
       <w:pPr>
@@ -1585,7 +1929,23 @@
           <w:rFonts w:ascii="Arial Narrow" w:hAnsi="Arial Narrow" w:cs="Arial"/>
           <w:lang w:val="es-ES"/>
         </w:rPr>
-        <w:t xml:space="preserve">Implementar un endpoint sencillo que responda con un mensaje </w:t>
+        <w:t xml:space="preserve">Implementar un </w:t>
+      </w:r>
+      <w:proofErr w:type="spellStart"/>
+      <w:r>
+        <w:rPr>
+          <w:rFonts w:ascii="Arial Narrow" w:hAnsi="Arial Narrow" w:cs="Arial"/>
+          <w:lang w:val="es-ES"/>
+        </w:rPr>
+        <w:t>endpoint</w:t>
+      </w:r>
+      <w:proofErr w:type="spellEnd"/>
+      <w:r>
+        <w:rPr>
+          <w:rFonts w:ascii="Arial Narrow" w:hAnsi="Arial Narrow" w:cs="Arial"/>
+          <w:lang w:val="es-ES"/>
+        </w:rPr>
+        <w:t xml:space="preserve"> sencillo que responda con un mensaje </w:t>
       </w:r>
     </w:p>
     <w:p>
@@ -2083,7 +2443,27 @@
           <w:bCs/>
           <w:lang w:val="es-ES"/>
         </w:rPr>
-        <w:t xml:space="preserve">Paso 4: Configurar package.json.  </w:t>
+        <w:t xml:space="preserve">Paso 4: Configurar </w:t>
+      </w:r>
+      <w:proofErr w:type="spellStart"/>
+      <w:r>
+        <w:rPr>
+          <w:rFonts w:ascii="Arial Narrow" w:hAnsi="Arial Narrow" w:cs="Arial"/>
+          <w:b/>
+          <w:bCs/>
+          <w:lang w:val="es-ES"/>
+        </w:rPr>
+        <w:t>package.json</w:t>
+      </w:r>
+      <w:proofErr w:type="spellEnd"/>
+      <w:r>
+        <w:rPr>
+          <w:rFonts w:ascii="Arial Narrow" w:hAnsi="Arial Narrow" w:cs="Arial"/>
+          <w:b/>
+          <w:bCs/>
+          <w:lang w:val="es-ES"/>
+        </w:rPr>
+        <w:t xml:space="preserve">.  </w:t>
       </w:r>
     </w:p>
     <w:p>
@@ -2101,7 +2481,39 @@
           <w:rFonts w:ascii="Arial Narrow" w:hAnsi="Arial Narrow" w:cs="Arial"/>
           <w:lang w:val="es-ES"/>
         </w:rPr>
-        <w:t xml:space="preserve">a. Agregar o editar los scripts para start, test y lint </w:t>
+        <w:t xml:space="preserve">a. Agregar o editar los scripts para </w:t>
+      </w:r>
+      <w:proofErr w:type="spellStart"/>
+      <w:r>
+        <w:rPr>
+          <w:rFonts w:ascii="Arial Narrow" w:hAnsi="Arial Narrow" w:cs="Arial"/>
+          <w:lang w:val="es-ES"/>
+        </w:rPr>
+        <w:t>start</w:t>
+      </w:r>
+      <w:proofErr w:type="spellEnd"/>
+      <w:r>
+        <w:rPr>
+          <w:rFonts w:ascii="Arial Narrow" w:hAnsi="Arial Narrow" w:cs="Arial"/>
+          <w:lang w:val="es-ES"/>
+        </w:rPr>
+        <w:t xml:space="preserve">, test y </w:t>
+      </w:r>
+      <w:proofErr w:type="spellStart"/>
+      <w:r>
+        <w:rPr>
+          <w:rFonts w:ascii="Arial Narrow" w:hAnsi="Arial Narrow" w:cs="Arial"/>
+          <w:lang w:val="es-ES"/>
+        </w:rPr>
+        <w:t>lint</w:t>
+      </w:r>
+      <w:proofErr w:type="spellEnd"/>
+      <w:r>
+        <w:rPr>
+          <w:rFonts w:ascii="Arial Narrow" w:hAnsi="Arial Narrow" w:cs="Arial"/>
+          <w:lang w:val="es-ES"/>
+        </w:rPr>
+        <w:t xml:space="preserve"> </w:t>
       </w:r>
     </w:p>
     <w:p>
@@ -2119,7 +2531,39 @@
           <w:rFonts w:ascii="Arial Narrow" w:hAnsi="Arial Narrow" w:cs="Arial"/>
           <w:lang w:val="es-ES"/>
         </w:rPr>
-        <w:t xml:space="preserve">b. Agregar la característica type para que ESLint funcione como módulo. </w:t>
+        <w:t xml:space="preserve">b. Agregar la característica </w:t>
+      </w:r>
+      <w:proofErr w:type="spellStart"/>
+      <w:r>
+        <w:rPr>
+          <w:rFonts w:ascii="Arial Narrow" w:hAnsi="Arial Narrow" w:cs="Arial"/>
+          <w:lang w:val="es-ES"/>
+        </w:rPr>
+        <w:t>type</w:t>
+      </w:r>
+      <w:proofErr w:type="spellEnd"/>
+      <w:r>
+        <w:rPr>
+          <w:rFonts w:ascii="Arial Narrow" w:hAnsi="Arial Narrow" w:cs="Arial"/>
+          <w:lang w:val="es-ES"/>
+        </w:rPr>
+        <w:t xml:space="preserve"> para que </w:t>
+      </w:r>
+      <w:proofErr w:type="spellStart"/>
+      <w:r>
+        <w:rPr>
+          <w:rFonts w:ascii="Arial Narrow" w:hAnsi="Arial Narrow" w:cs="Arial"/>
+          <w:lang w:val="es-ES"/>
+        </w:rPr>
+        <w:t>ESLint</w:t>
+      </w:r>
+      <w:proofErr w:type="spellEnd"/>
+      <w:r>
+        <w:rPr>
+          <w:rFonts w:ascii="Arial Narrow" w:hAnsi="Arial Narrow" w:cs="Arial"/>
+          <w:lang w:val="es-ES"/>
+        </w:rPr>
+        <w:t xml:space="preserve"> funcione como módulo. </w:t>
       </w:r>
     </w:p>
     <w:p>
@@ -2191,7 +2635,27 @@
           <w:bCs/>
           <w:lang w:val="es-ES"/>
         </w:rPr>
-        <w:t xml:space="preserve">Paso 5: Crear el archivo ESLint.  </w:t>
+        <w:t xml:space="preserve">Paso 5: Crear el archivo </w:t>
+      </w:r>
+      <w:proofErr w:type="spellStart"/>
+      <w:r>
+        <w:rPr>
+          <w:rFonts w:ascii="Arial Narrow" w:hAnsi="Arial Narrow" w:cs="Arial"/>
+          <w:b/>
+          <w:bCs/>
+          <w:lang w:val="es-ES"/>
+        </w:rPr>
+        <w:t>ESLint</w:t>
+      </w:r>
+      <w:proofErr w:type="spellEnd"/>
+      <w:r>
+        <w:rPr>
+          <w:rFonts w:ascii="Arial Narrow" w:hAnsi="Arial Narrow" w:cs="Arial"/>
+          <w:b/>
+          <w:bCs/>
+          <w:lang w:val="es-ES"/>
+        </w:rPr>
+        <w:t xml:space="preserve">.  </w:t>
       </w:r>
     </w:p>
     <w:p>
@@ -2207,12 +2671,42 @@
           <w:rFonts w:ascii="Arial Narrow" w:hAnsi="Arial Narrow"/>
         </w:rPr>
       </w:pPr>
-      <w:r>
-        <w:rPr>
-          <w:rFonts w:ascii="Arial Narrow" w:hAnsi="Arial Narrow"/>
-        </w:rPr>
-        <w:t>Trabajar con reglas sencillas</w:t>
-      </w:r>
+      <w:proofErr w:type="spellStart"/>
+      <w:r>
+        <w:rPr>
+          <w:rFonts w:ascii="Arial Narrow" w:hAnsi="Arial Narrow"/>
+        </w:rPr>
+        <w:t>Trabajar</w:t>
+      </w:r>
+      <w:proofErr w:type="spellEnd"/>
+      <w:r>
+        <w:rPr>
+          <w:rFonts w:ascii="Arial Narrow" w:hAnsi="Arial Narrow"/>
+        </w:rPr>
+        <w:t xml:space="preserve"> con </w:t>
+      </w:r>
+      <w:proofErr w:type="spellStart"/>
+      <w:r>
+        <w:rPr>
+          <w:rFonts w:ascii="Arial Narrow" w:hAnsi="Arial Narrow"/>
+        </w:rPr>
+        <w:t>reglas</w:t>
+      </w:r>
+      <w:proofErr w:type="spellEnd"/>
+      <w:r>
+        <w:rPr>
+          <w:rFonts w:ascii="Arial Narrow" w:hAnsi="Arial Narrow"/>
+        </w:rPr>
+        <w:t xml:space="preserve"> </w:t>
+      </w:r>
+      <w:proofErr w:type="spellStart"/>
+      <w:r>
+        <w:rPr>
+          <w:rFonts w:ascii="Arial Narrow" w:hAnsi="Arial Narrow"/>
+        </w:rPr>
+        <w:t>sencillas</w:t>
+      </w:r>
+      <w:proofErr w:type="spellEnd"/>
     </w:p>
     <w:p>
       <w:pPr>
@@ -2282,7 +2776,27 @@
           <w:bCs/>
           <w:lang w:val="es-EC"/>
         </w:rPr>
-        <w:t xml:space="preserve">Paso 6: Ignorar node_modules.  </w:t>
+        <w:t xml:space="preserve">Paso 6: Ignorar </w:t>
+      </w:r>
+      <w:proofErr w:type="spellStart"/>
+      <w:r>
+        <w:rPr>
+          <w:rFonts w:ascii="Arial Narrow" w:hAnsi="Arial Narrow"/>
+          <w:b/>
+          <w:bCs/>
+          <w:lang w:val="es-EC"/>
+        </w:rPr>
+        <w:t>node_modules</w:t>
+      </w:r>
+      <w:proofErr w:type="spellEnd"/>
+      <w:r>
+        <w:rPr>
+          <w:rFonts w:ascii="Arial Narrow" w:hAnsi="Arial Narrow"/>
+          <w:b/>
+          <w:bCs/>
+          <w:lang w:val="es-EC"/>
+        </w:rPr>
+        <w:t xml:space="preserve">.  </w:t>
       </w:r>
     </w:p>
     <w:p>
@@ -2304,7 +2818,39 @@
           <w:rFonts w:ascii="Arial Narrow" w:hAnsi="Arial Narrow"/>
           <w:lang w:val="es-EC"/>
         </w:rPr>
-        <w:t xml:space="preserve">En el archivo .gitignore ignorar todos los archivos que puedan causar conflictos para un proyecto NodeJS </w:t>
+        <w:t>En el archivo .</w:t>
+      </w:r>
+      <w:proofErr w:type="spellStart"/>
+      <w:r>
+        <w:rPr>
+          <w:rFonts w:ascii="Arial Narrow" w:hAnsi="Arial Narrow"/>
+          <w:lang w:val="es-EC"/>
+        </w:rPr>
+        <w:t>gitignore</w:t>
+      </w:r>
+      <w:proofErr w:type="spellEnd"/>
+      <w:r>
+        <w:rPr>
+          <w:rFonts w:ascii="Arial Narrow" w:hAnsi="Arial Narrow"/>
+          <w:lang w:val="es-EC"/>
+        </w:rPr>
+        <w:t xml:space="preserve"> ignorar todos los archivos que puedan causar conflictos para un proyecto </w:t>
+      </w:r>
+      <w:proofErr w:type="spellStart"/>
+      <w:r>
+        <w:rPr>
+          <w:rFonts w:ascii="Arial Narrow" w:hAnsi="Arial Narrow"/>
+          <w:lang w:val="es-EC"/>
+        </w:rPr>
+        <w:t>NodeJS</w:t>
+      </w:r>
+      <w:proofErr w:type="spellEnd"/>
+      <w:r>
+        <w:rPr>
+          <w:rFonts w:ascii="Arial Narrow" w:hAnsi="Arial Narrow"/>
+          <w:lang w:val="es-EC"/>
+        </w:rPr>
+        <w:t xml:space="preserve"> </w:t>
       </w:r>
     </w:p>
     <w:p>
@@ -2529,7 +3075,21 @@
         <w:rPr>
           <w:rFonts w:ascii="Arial Narrow" w:hAnsi="Arial Narrow"/>
         </w:rPr>
-        <w:t xml:space="preserve">git init </w:t>
+        <w:t xml:space="preserve">git </w:t>
+      </w:r>
+      <w:proofErr w:type="spellStart"/>
+      <w:r>
+        <w:rPr>
+          <w:rFonts w:ascii="Arial Narrow" w:hAnsi="Arial Narrow"/>
+        </w:rPr>
+        <w:t>init</w:t>
+      </w:r>
+      <w:proofErr w:type="spellEnd"/>
+      <w:r>
+        <w:rPr>
+          <w:rFonts w:ascii="Arial Narrow" w:hAnsi="Arial Narrow"/>
+        </w:rPr>
+        <w:t xml:space="preserve"> </w:t>
       </w:r>
     </w:p>
     <w:p>
@@ -2664,12 +3224,37 @@
           <w:lang w:val="es-EC"/>
         </w:rPr>
       </w:pPr>
-      <w:r>
-        <w:rPr>
-          <w:rFonts w:ascii="Arial Narrow" w:hAnsi="Arial Narrow"/>
-          <w:lang w:val="es-EC"/>
-        </w:rPr>
-        <w:t xml:space="preserve">git commit -m "Proyecto base con CI" </w:t>
+      <w:proofErr w:type="spellStart"/>
+      <w:r>
+        <w:rPr>
+          <w:rFonts w:ascii="Arial Narrow" w:hAnsi="Arial Narrow"/>
+          <w:lang w:val="es-EC"/>
+        </w:rPr>
+        <w:t>git</w:t>
+      </w:r>
+      <w:proofErr w:type="spellEnd"/>
+      <w:r>
+        <w:rPr>
+          <w:rFonts w:ascii="Arial Narrow" w:hAnsi="Arial Narrow"/>
+          <w:lang w:val="es-EC"/>
+        </w:rPr>
+        <w:t xml:space="preserve"> </w:t>
+      </w:r>
+      <w:proofErr w:type="spellStart"/>
+      <w:r>
+        <w:rPr>
+          <w:rFonts w:ascii="Arial Narrow" w:hAnsi="Arial Narrow"/>
+          <w:lang w:val="es-EC"/>
+        </w:rPr>
+        <w:t>commit</w:t>
+      </w:r>
+      <w:proofErr w:type="spellEnd"/>
+      <w:r>
+        <w:rPr>
+          <w:rFonts w:ascii="Arial Narrow" w:hAnsi="Arial Narrow"/>
+          <w:lang w:val="es-EC"/>
+        </w:rPr>
+        <w:t xml:space="preserve"> -m "Proyecto base con CI" </w:t>
       </w:r>
     </w:p>
     <w:p>
@@ -2949,7 +3534,47 @@
           <w:bCs/>
           <w:lang w:val="es-EC"/>
         </w:rPr>
-        <w:t xml:space="preserve">Paso 3: Crear el workflow de GitHub Actions.  </w:t>
+        <w:t xml:space="preserve">Paso 3: Crear el </w:t>
+      </w:r>
+      <w:proofErr w:type="spellStart"/>
+      <w:r>
+        <w:rPr>
+          <w:rFonts w:ascii="Arial Narrow" w:hAnsi="Arial Narrow"/>
+          <w:b/>
+          <w:bCs/>
+          <w:lang w:val="es-EC"/>
+        </w:rPr>
+        <w:t>workflow</w:t>
+      </w:r>
+      <w:proofErr w:type="spellEnd"/>
+      <w:r>
+        <w:rPr>
+          <w:rFonts w:ascii="Arial Narrow" w:hAnsi="Arial Narrow"/>
+          <w:b/>
+          <w:bCs/>
+          <w:lang w:val="es-EC"/>
+        </w:rPr>
+        <w:t xml:space="preserve"> de GitHub </w:t>
+      </w:r>
+      <w:proofErr w:type="spellStart"/>
+      <w:r>
+        <w:rPr>
+          <w:rFonts w:ascii="Arial Narrow" w:hAnsi="Arial Narrow"/>
+          <w:b/>
+          <w:bCs/>
+          <w:lang w:val="es-EC"/>
+        </w:rPr>
+        <w:t>Actions</w:t>
+      </w:r>
+      <w:proofErr w:type="spellEnd"/>
+      <w:r>
+        <w:rPr>
+          <w:rFonts w:ascii="Arial Narrow" w:hAnsi="Arial Narrow"/>
+          <w:b/>
+          <w:bCs/>
+          <w:lang w:val="es-EC"/>
+        </w:rPr>
+        <w:t xml:space="preserve">.  </w:t>
       </w:r>
     </w:p>
     <w:p>
@@ -2971,7 +3596,71 @@
           <w:rFonts w:ascii="Arial Narrow" w:hAnsi="Arial Narrow"/>
           <w:lang w:val="es-EC"/>
         </w:rPr>
-        <w:t xml:space="preserve">Crear un archivo nuevo para el workflow .github/workflows/ci.yml. </w:t>
+        <w:t xml:space="preserve">Crear un archivo nuevo para el </w:t>
+      </w:r>
+      <w:proofErr w:type="spellStart"/>
+      <w:r>
+        <w:rPr>
+          <w:rFonts w:ascii="Arial Narrow" w:hAnsi="Arial Narrow"/>
+          <w:lang w:val="es-EC"/>
+        </w:rPr>
+        <w:t>workflow</w:t>
+      </w:r>
+      <w:proofErr w:type="spellEnd"/>
+      <w:r>
+        <w:rPr>
+          <w:rFonts w:ascii="Arial Narrow" w:hAnsi="Arial Narrow"/>
+          <w:lang w:val="es-EC"/>
+        </w:rPr>
+        <w:t xml:space="preserve"> .</w:t>
+      </w:r>
+      <w:proofErr w:type="spellStart"/>
+      <w:r>
+        <w:rPr>
+          <w:rFonts w:ascii="Arial Narrow" w:hAnsi="Arial Narrow"/>
+          <w:lang w:val="es-EC"/>
+        </w:rPr>
+        <w:t>github</w:t>
+      </w:r>
+      <w:proofErr w:type="spellEnd"/>
+      <w:r>
+        <w:rPr>
+          <w:rFonts w:ascii="Arial Narrow" w:hAnsi="Arial Narrow"/>
+          <w:lang w:val="es-EC"/>
+        </w:rPr>
+        <w:t>/</w:t>
+      </w:r>
+      <w:proofErr w:type="spellStart"/>
+      <w:r>
+        <w:rPr>
+          <w:rFonts w:ascii="Arial Narrow" w:hAnsi="Arial Narrow"/>
+          <w:lang w:val="es-EC"/>
+        </w:rPr>
+        <w:t>workflows</w:t>
+      </w:r>
+      <w:proofErr w:type="spellEnd"/>
+      <w:r>
+        <w:rPr>
+          <w:rFonts w:ascii="Arial Narrow" w:hAnsi="Arial Narrow"/>
+          <w:lang w:val="es-EC"/>
+        </w:rPr>
+        <w:t>/</w:t>
+      </w:r>
+      <w:proofErr w:type="spellStart"/>
+      <w:r>
+        <w:rPr>
+          <w:rFonts w:ascii="Arial Narrow" w:hAnsi="Arial Narrow"/>
+          <w:lang w:val="es-EC"/>
+        </w:rPr>
+        <w:t>ci.yml</w:t>
+      </w:r>
+      <w:proofErr w:type="spellEnd"/>
+      <w:r>
+        <w:rPr>
+          <w:rFonts w:ascii="Arial Narrow" w:hAnsi="Arial Narrow"/>
+          <w:lang w:val="es-EC"/>
+        </w:rPr>
+        <w:t xml:space="preserve">. </w:t>
       </w:r>
     </w:p>
     <w:p>
@@ -3044,7 +3733,23 @@
           <w:rFonts w:ascii="Arial Narrow" w:hAnsi="Arial Narrow"/>
           <w:lang w:val="es-EC"/>
         </w:rPr>
-        <w:t xml:space="preserve">Configurar los triggers. </w:t>
+        <w:t xml:space="preserve">Configurar los </w:t>
+      </w:r>
+      <w:proofErr w:type="spellStart"/>
+      <w:r>
+        <w:rPr>
+          <w:rFonts w:ascii="Arial Narrow" w:hAnsi="Arial Narrow"/>
+          <w:lang w:val="es-EC"/>
+        </w:rPr>
+        <w:t>triggers</w:t>
+      </w:r>
+      <w:proofErr w:type="spellEnd"/>
+      <w:r>
+        <w:rPr>
+          <w:rFonts w:ascii="Arial Narrow" w:hAnsi="Arial Narrow"/>
+          <w:lang w:val="es-EC"/>
+        </w:rPr>
+        <w:t xml:space="preserve">. </w:t>
       </w:r>
     </w:p>
     <w:p>
@@ -3202,9 +3907,9 @@
           <w:lang w:val="es-EC"/>
         </w:rPr>
         <w:drawing>
-          <wp:inline distT="0" distB="0" distL="0" distR="0" wp14:anchorId="30369F0C" wp14:editId="210F72D3">
-            <wp:extent cx="3130061" cy="1123900"/>
-            <wp:effectExtent l="0" t="0" r="0" b="635"/>
+          <wp:inline distT="0" distB="0" distL="0" distR="0" wp14:anchorId="30369F0C" wp14:editId="6C62370E">
+            <wp:extent cx="3591361" cy="1289538"/>
+            <wp:effectExtent l="0" t="0" r="0" b="6350"/>
             <wp:docPr id="1272759020" name="Imagen 1"/>
             <wp:cNvGraphicFramePr>
               <a:graphicFrameLocks xmlns:a="http://schemas.openxmlformats.org/drawingml/2006/main" noChangeAspect="1"/>
@@ -3225,7 +3930,7 @@
                   <pic:spPr>
                     <a:xfrm>
                       <a:off x="0" y="0"/>
-                      <a:ext cx="3145166" cy="1129324"/>
+                      <a:ext cx="3627499" cy="1302514"/>
                     </a:xfrm>
                     <a:prstGeom prst="rect">
                       <a:avLst/>
@@ -3253,7 +3958,23 @@
           <w:rFonts w:ascii="Arial Narrow" w:hAnsi="Arial Narrow"/>
           <w:lang w:val="es-EC"/>
         </w:rPr>
-        <w:t xml:space="preserve">b. Ejecutar de nuevo los comandos para realizar un nuevo push. </w:t>
+        <w:t xml:space="preserve">b. Ejecutar de nuevo los comandos para realizar un nuevo </w:t>
+      </w:r>
+      <w:proofErr w:type="spellStart"/>
+      <w:r>
+        <w:rPr>
+          <w:rFonts w:ascii="Arial Narrow" w:hAnsi="Arial Narrow"/>
+          <w:lang w:val="es-EC"/>
+        </w:rPr>
+        <w:t>push</w:t>
+      </w:r>
+      <w:proofErr w:type="spellEnd"/>
+      <w:r>
+        <w:rPr>
+          <w:rFonts w:ascii="Arial Narrow" w:hAnsi="Arial Narrow"/>
+          <w:lang w:val="es-EC"/>
+        </w:rPr>
+        <w:t xml:space="preserve">. </w:t>
       </w:r>
     </w:p>
     <w:p>
@@ -3271,8 +3992,8 @@
           <w:lang w:val="es-EC"/>
         </w:rPr>
         <w:drawing>
-          <wp:inline distT="0" distB="0" distL="0" distR="0" wp14:anchorId="24FD0FC6" wp14:editId="72B9711F">
-            <wp:extent cx="3358662" cy="1094193"/>
+          <wp:inline distT="0" distB="0" distL="0" distR="0" wp14:anchorId="24FD0FC6" wp14:editId="53CA21F7">
+            <wp:extent cx="4120210" cy="1342292"/>
             <wp:effectExtent l="0" t="0" r="0" b="0"/>
             <wp:docPr id="1194983012" name="Imagen 1"/>
             <wp:cNvGraphicFramePr>
@@ -3294,7 +4015,7 @@
                   <pic:spPr>
                     <a:xfrm>
                       <a:off x="0" y="0"/>
-                      <a:ext cx="3370732" cy="1098125"/>
+                      <a:ext cx="4146692" cy="1350919"/>
                     </a:xfrm>
                     <a:prstGeom prst="rect">
                       <a:avLst/>
@@ -3322,8 +4043,33 @@
           <w:rFonts w:ascii="Arial Narrow" w:hAnsi="Arial Narrow"/>
           <w:lang w:val="es-EC"/>
         </w:rPr>
-        <w:t>c. Revisar en GitHub dentro del repositorio, en la pestaña Actions, como se ejecutan los Worflows</w:t>
-      </w:r>
+        <w:t xml:space="preserve">c. Revisar en GitHub dentro del repositorio, en la pestaña </w:t>
+      </w:r>
+      <w:proofErr w:type="spellStart"/>
+      <w:r>
+        <w:rPr>
+          <w:rFonts w:ascii="Arial Narrow" w:hAnsi="Arial Narrow"/>
+          <w:lang w:val="es-EC"/>
+        </w:rPr>
+        <w:t>Actions</w:t>
+      </w:r>
+      <w:proofErr w:type="spellEnd"/>
+      <w:r>
+        <w:rPr>
+          <w:rFonts w:ascii="Arial Narrow" w:hAnsi="Arial Narrow"/>
+          <w:lang w:val="es-EC"/>
+        </w:rPr>
+        <w:t xml:space="preserve">, como se ejecutan los </w:t>
+      </w:r>
+      <w:proofErr w:type="spellStart"/>
+      <w:r>
+        <w:rPr>
+          <w:rFonts w:ascii="Arial Narrow" w:hAnsi="Arial Narrow"/>
+          <w:lang w:val="es-EC"/>
+        </w:rPr>
+        <w:t>Worflows</w:t>
+      </w:r>
+      <w:proofErr w:type="spellEnd"/>
     </w:p>
     <w:p>
       <w:pPr>
@@ -3340,8 +4086,8 @@
           <w:lang w:val="es-EC"/>
         </w:rPr>
         <w:drawing>
-          <wp:inline distT="0" distB="0" distL="0" distR="0" wp14:anchorId="265062ED" wp14:editId="49D412D4">
-            <wp:extent cx="3587262" cy="1946709"/>
+          <wp:inline distT="0" distB="0" distL="0" distR="0" wp14:anchorId="265062ED" wp14:editId="5957A9CB">
+            <wp:extent cx="4039663" cy="2192215"/>
             <wp:effectExtent l="0" t="0" r="0" b="0"/>
             <wp:docPr id="58550548" name="Imagen 1"/>
             <wp:cNvGraphicFramePr>
@@ -3363,7 +4109,7 @@
                   <pic:spPr>
                     <a:xfrm>
                       <a:off x="0" y="0"/>
-                      <a:ext cx="3596448" cy="1951694"/>
+                      <a:ext cx="4066215" cy="2206624"/>
                     </a:xfrm>
                     <a:prstGeom prst="rect">
                       <a:avLst/>
@@ -3397,6 +4143,7 @@
           <w:b/>
           <w:lang w:val="es-ES"/>
         </w:rPr>
+        <w:lastRenderedPageBreak/>
         <w:t>PREGUNTAS/ACTIVIDADES</w:t>
       </w:r>
       <w:r>
@@ -3417,6 +4164,10 @@
     <w:p>
       <w:pPr>
         <w:pStyle w:val="Prrafodelista"/>
+        <w:numPr>
+          <w:ilvl w:val="0"/>
+          <w:numId w:val="21"/>
+        </w:numPr>
         <w:spacing w:after="0" w:line="240" w:lineRule="auto"/>
         <w:jc w:val="both"/>
         <w:rPr>
@@ -3429,35 +4180,216 @@
           <w:rFonts w:ascii="Arial Narrow" w:hAnsi="Arial Narrow" w:cs="Arial"/>
           <w:lang w:val="es-ES"/>
         </w:rPr>
-        <w:t xml:space="preserve">Se </w:t>
-      </w:r>
-      <w:r>
-        <w:rPr>
-          <w:rFonts w:ascii="Arial Narrow" w:hAnsi="Arial Narrow" w:cs="Arial"/>
-          <w:lang w:val="es-ES"/>
-        </w:rPr>
-        <w:t xml:space="preserve">debe explicar las preguntas </w:t>
-      </w:r>
-      <w:r>
-        <w:rPr>
-          <w:rFonts w:ascii="Arial Narrow" w:hAnsi="Arial Narrow" w:cs="Arial"/>
-          <w:lang w:val="es-ES"/>
-        </w:rPr>
-        <w:t xml:space="preserve">y/o </w:t>
-      </w:r>
-      <w:r>
-        <w:rPr>
-          <w:rFonts w:ascii="Arial Narrow" w:hAnsi="Arial Narrow" w:cs="Arial"/>
-          <w:lang w:val="es-ES"/>
-        </w:rPr>
-        <w:t>actividades prácticas extra enviadas</w:t>
-      </w:r>
-      <w:r>
-        <w:rPr>
-          <w:rFonts w:ascii="Arial Narrow" w:hAnsi="Arial Narrow" w:cs="Arial"/>
-          <w:lang w:val="es-ES"/>
-        </w:rPr>
-        <w:t xml:space="preserve"> por el docente.</w:t>
+        <w:t xml:space="preserve">Agregar más pruebas unitarias </w:t>
+      </w:r>
+    </w:p>
+    <w:p>
+      <w:pPr>
+        <w:pStyle w:val="Prrafodelista"/>
+        <w:numPr>
+          <w:ilvl w:val="1"/>
+          <w:numId w:val="22"/>
+        </w:numPr>
+        <w:spacing w:after="0" w:line="240" w:lineRule="auto"/>
+        <w:jc w:val="both"/>
+        <w:rPr>
+          <w:rFonts w:ascii="Arial Narrow" w:hAnsi="Arial Narrow" w:cs="Arial"/>
+          <w:lang w:val="es-ES"/>
+        </w:rPr>
+      </w:pPr>
+      <w:r>
+        <w:rPr>
+          <w:rFonts w:ascii="Arial Narrow" w:hAnsi="Arial Narrow" w:cs="Arial"/>
+          <w:lang w:val="es-ES"/>
+        </w:rPr>
+        <w:t xml:space="preserve">Agregar al menos 2 funciones nuevas (por ejemplo, factorial, </w:t>
+      </w:r>
+      <w:proofErr w:type="spellStart"/>
+      <w:r>
+        <w:rPr>
+          <w:rFonts w:ascii="Arial Narrow" w:hAnsi="Arial Narrow" w:cs="Arial"/>
+          <w:lang w:val="es-ES"/>
+        </w:rPr>
+        <w:t>fibonacci</w:t>
+      </w:r>
+      <w:proofErr w:type="spellEnd"/>
+      <w:r>
+        <w:rPr>
+          <w:rFonts w:ascii="Arial Narrow" w:hAnsi="Arial Narrow" w:cs="Arial"/>
+          <w:lang w:val="es-ES"/>
+        </w:rPr>
+        <w:t>) en un archivo math.js.</w:t>
+      </w:r>
+    </w:p>
+    <w:p>
+      <w:pPr>
+        <w:spacing w:after="0" w:line="240" w:lineRule="auto"/>
+        <w:jc w:val="center"/>
+        <w:rPr>
+          <w:rFonts w:ascii="Arial Narrow" w:hAnsi="Arial Narrow" w:cs="Arial"/>
+          <w:lang w:val="es-ES"/>
+        </w:rPr>
+      </w:pPr>
+      <w:r>
+        <w:rPr>
+          <w:rFonts w:ascii="Arial Narrow" w:hAnsi="Arial Narrow" w:cs="Arial"/>
+          <w:lang w:val="es-ES"/>
+        </w:rPr>
+        <w:drawing>
+          <wp:inline distT="0" distB="0" distL="0" distR="0" wp14:anchorId="7AE347C0" wp14:editId="1908CEF6">
+            <wp:extent cx="2640965" cy="2444262"/>
+            <wp:effectExtent l="0" t="0" r="6985" b="0"/>
+            <wp:docPr id="558285726" name="Imagen 1"/>
+            <wp:cNvGraphicFramePr>
+              <a:graphicFrameLocks xmlns:a="http://schemas.openxmlformats.org/drawingml/2006/main" noChangeAspect="1"/>
+            </wp:cNvGraphicFramePr>
+            <a:graphic xmlns:a="http://schemas.openxmlformats.org/drawingml/2006/main">
+              <a:graphicData uri="http://schemas.openxmlformats.org/drawingml/2006/picture">
+                <pic:pic xmlns:pic="http://schemas.openxmlformats.org/drawingml/2006/picture">
+                  <pic:nvPicPr>
+                    <pic:cNvPr id="558285726" name=""/>
+                    <pic:cNvPicPr/>
+                  </pic:nvPicPr>
+                  <pic:blipFill rotWithShape="1">
+                    <a:blip r:embed="rId32"/>
+                    <a:srcRect b="5206"/>
+                    <a:stretch>
+                      <a:fillRect/>
+                    </a:stretch>
+                  </pic:blipFill>
+                  <pic:spPr bwMode="auto">
+                    <a:xfrm>
+                      <a:off x="0" y="0"/>
+                      <a:ext cx="2651372" cy="2453894"/>
+                    </a:xfrm>
+                    <a:prstGeom prst="rect">
+                      <a:avLst/>
+                    </a:prstGeom>
+                    <a:ln>
+                      <a:noFill/>
+                    </a:ln>
+                    <a:extLst>
+                      <a:ext uri="{53640926-AAD7-44D8-BBD7-CCE9431645EC}">
+                        <a14:shadowObscured xmlns:a14="http://schemas.microsoft.com/office/drawing/2010/main"/>
+                      </a:ext>
+                    </a:extLst>
+                  </pic:spPr>
+                </pic:pic>
+              </a:graphicData>
+            </a:graphic>
+          </wp:inline>
+        </w:drawing>
+      </w:r>
+    </w:p>
+    <w:p>
+      <w:pPr>
+        <w:pStyle w:val="Prrafodelista"/>
+        <w:numPr>
+          <w:ilvl w:val="1"/>
+          <w:numId w:val="22"/>
+        </w:numPr>
+        <w:spacing w:after="0" w:line="240" w:lineRule="auto"/>
+        <w:jc w:val="both"/>
+        <w:rPr>
+          <w:rFonts w:ascii="Arial Narrow" w:hAnsi="Arial Narrow" w:cs="Arial"/>
+          <w:lang w:val="es-ES"/>
+        </w:rPr>
+      </w:pPr>
+      <w:r>
+        <w:rPr>
+          <w:rFonts w:ascii="Arial Narrow" w:hAnsi="Arial Narrow" w:cs="Arial"/>
+          <w:lang w:val="es-ES"/>
+        </w:rPr>
+        <w:t xml:space="preserve">Crear su correspondiente archivo math.test.js con pruebas Jest. </w:t>
+      </w:r>
+    </w:p>
+    <w:p>
+      <w:pPr>
+        <w:spacing w:after="0" w:line="240" w:lineRule="auto"/>
+        <w:jc w:val="center"/>
+        <w:rPr>
+          <w:rFonts w:ascii="Arial Narrow" w:hAnsi="Arial Narrow" w:cs="Arial"/>
+          <w:lang w:val="es-ES"/>
+        </w:rPr>
+      </w:pPr>
+      <w:r>
+        <w:rPr>
+          <w:rFonts w:ascii="Arial Narrow" w:hAnsi="Arial Narrow" w:cs="Arial"/>
+          <w:lang w:val="es-ES"/>
+        </w:rPr>
+        <w:drawing>
+          <wp:inline distT="0" distB="0" distL="0" distR="0" wp14:anchorId="4051D085" wp14:editId="716150BD">
+            <wp:extent cx="2625969" cy="2514564"/>
+            <wp:effectExtent l="0" t="0" r="3175" b="635"/>
+            <wp:docPr id="818916658" name="Imagen 1"/>
+            <wp:cNvGraphicFramePr>
+              <a:graphicFrameLocks xmlns:a="http://schemas.openxmlformats.org/drawingml/2006/main" noChangeAspect="1"/>
+            </wp:cNvGraphicFramePr>
+            <a:graphic xmlns:a="http://schemas.openxmlformats.org/drawingml/2006/main">
+              <a:graphicData uri="http://schemas.openxmlformats.org/drawingml/2006/picture">
+                <pic:pic xmlns:pic="http://schemas.openxmlformats.org/drawingml/2006/picture">
+                  <pic:nvPicPr>
+                    <pic:cNvPr id="818916658" name=""/>
+                    <pic:cNvPicPr/>
+                  </pic:nvPicPr>
+                  <pic:blipFill>
+                    <a:blip r:embed="rId33"/>
+                    <a:stretch>
+                      <a:fillRect/>
+                    </a:stretch>
+                  </pic:blipFill>
+                  <pic:spPr>
+                    <a:xfrm>
+                      <a:off x="0" y="0"/>
+                      <a:ext cx="2632890" cy="2521192"/>
+                    </a:xfrm>
+                    <a:prstGeom prst="rect">
+                      <a:avLst/>
+                    </a:prstGeom>
+                  </pic:spPr>
+                </pic:pic>
+              </a:graphicData>
+            </a:graphic>
+          </wp:inline>
+        </w:drawing>
+      </w:r>
+    </w:p>
+    <w:p>
+      <w:pPr>
+        <w:pStyle w:val="Prrafodelista"/>
+        <w:numPr>
+          <w:ilvl w:val="1"/>
+          <w:numId w:val="22"/>
+        </w:numPr>
+        <w:spacing w:after="0" w:line="240" w:lineRule="auto"/>
+        <w:jc w:val="both"/>
+        <w:rPr>
+          <w:rFonts w:ascii="Arial Narrow" w:hAnsi="Arial Narrow" w:cs="Arial"/>
+          <w:lang w:val="es-ES"/>
+        </w:rPr>
+      </w:pPr>
+      <w:r>
+        <w:rPr>
+          <w:rFonts w:ascii="Arial Narrow" w:hAnsi="Arial Narrow" w:cs="Arial"/>
+          <w:lang w:val="es-ES"/>
+        </w:rPr>
+        <w:t xml:space="preserve">Asegurarse de que GitHub </w:t>
+      </w:r>
+      <w:proofErr w:type="spellStart"/>
+      <w:r>
+        <w:rPr>
+          <w:rFonts w:ascii="Arial Narrow" w:hAnsi="Arial Narrow" w:cs="Arial"/>
+          <w:lang w:val="es-ES"/>
+        </w:rPr>
+        <w:t>Actions</w:t>
+      </w:r>
+      <w:proofErr w:type="spellEnd"/>
+      <w:r>
+        <w:rPr>
+          <w:rFonts w:ascii="Arial Narrow" w:hAnsi="Arial Narrow" w:cs="Arial"/>
+          <w:lang w:val="es-ES"/>
+        </w:rPr>
+        <w:t xml:space="preserve"> ejecute todas las pruebas con éxito.</w:t>
       </w:r>
     </w:p>
     <w:p>
@@ -3526,7 +4458,6 @@
           <w:rFonts w:ascii="Arial Narrow" w:hAnsi="Arial Narrow"/>
           <w:lang w:val="es-EC"/>
         </w:rPr>
-        <w:lastRenderedPageBreak/>
         <w:t>Sintetizar los resultados de acuerdo a los objetivos planteados.</w:t>
       </w:r>
     </w:p>
@@ -3764,8 +4695,8 @@
       </w:pPr>
     </w:p>
     <w:sectPr>
-      <w:headerReference w:type="default" r:id="rId32"/>
-      <w:footerReference w:type="default" r:id="rId33"/>
+      <w:headerReference w:type="default" r:id="rId34"/>
+      <w:footerReference w:type="default" r:id="rId35"/>
       <w:pgSz w:w="11906" w:h="16838"/>
       <w:pgMar w:top="1418" w:right="707" w:bottom="964" w:left="1134" w:header="709" w:footer="709" w:gutter="0"/>
       <w:cols w:space="708"/>
@@ -5811,6 +6742,119 @@
     </w:lvl>
   </w:abstractNum>
   <w:abstractNum w:abstractNumId="17" w15:restartNumberingAfterBreak="0">
+    <w:nsid w:val="5B6F6A2F"/>
+    <w:multiLevelType w:val="hybridMultilevel"/>
+    <w:tmpl w:val="3EFEE4F2"/>
+    <w:lvl w:ilvl="0" w:tplc="300A0001">
+      <w:start w:val="1"/>
+      <w:numFmt w:val="bullet"/>
+      <w:lvlText w:val=""/>
+      <w:lvlJc w:val="left"/>
+      <w:pPr>
+        <w:ind w:left="1080" w:hanging="360"/>
+      </w:pPr>
+      <w:rPr>
+        <w:rFonts w:ascii="Symbol" w:hAnsi="Symbol" w:hint="default"/>
+      </w:rPr>
+    </w:lvl>
+    <w:lvl w:ilvl="1" w:tplc="300A0003">
+      <w:start w:val="1"/>
+      <w:numFmt w:val="bullet"/>
+      <w:lvlText w:val="o"/>
+      <w:lvlJc w:val="left"/>
+      <w:pPr>
+        <w:ind w:left="1800" w:hanging="360"/>
+      </w:pPr>
+      <w:rPr>
+        <w:rFonts w:ascii="Courier New" w:hAnsi="Courier New" w:cs="Courier New" w:hint="default"/>
+      </w:rPr>
+    </w:lvl>
+    <w:lvl w:ilvl="2" w:tplc="300A0005">
+      <w:start w:val="1"/>
+      <w:numFmt w:val="bullet"/>
+      <w:lvlText w:val=""/>
+      <w:lvlJc w:val="left"/>
+      <w:pPr>
+        <w:ind w:left="2520" w:hanging="360"/>
+      </w:pPr>
+      <w:rPr>
+        <w:rFonts w:ascii="Wingdings" w:hAnsi="Wingdings" w:hint="default"/>
+      </w:rPr>
+    </w:lvl>
+    <w:lvl w:ilvl="3" w:tplc="300A0001">
+      <w:start w:val="1"/>
+      <w:numFmt w:val="bullet"/>
+      <w:lvlText w:val=""/>
+      <w:lvlJc w:val="left"/>
+      <w:pPr>
+        <w:ind w:left="3240" w:hanging="360"/>
+      </w:pPr>
+      <w:rPr>
+        <w:rFonts w:ascii="Symbol" w:hAnsi="Symbol" w:hint="default"/>
+      </w:rPr>
+    </w:lvl>
+    <w:lvl w:ilvl="4" w:tplc="300A0003" w:tentative="1">
+      <w:start w:val="1"/>
+      <w:numFmt w:val="bullet"/>
+      <w:lvlText w:val="o"/>
+      <w:lvlJc w:val="left"/>
+      <w:pPr>
+        <w:ind w:left="3960" w:hanging="360"/>
+      </w:pPr>
+      <w:rPr>
+        <w:rFonts w:ascii="Courier New" w:hAnsi="Courier New" w:cs="Courier New" w:hint="default"/>
+      </w:rPr>
+    </w:lvl>
+    <w:lvl w:ilvl="5" w:tplc="300A0005" w:tentative="1">
+      <w:start w:val="1"/>
+      <w:numFmt w:val="bullet"/>
+      <w:lvlText w:val=""/>
+      <w:lvlJc w:val="left"/>
+      <w:pPr>
+        <w:ind w:left="4680" w:hanging="360"/>
+      </w:pPr>
+      <w:rPr>
+        <w:rFonts w:ascii="Wingdings" w:hAnsi="Wingdings" w:hint="default"/>
+      </w:rPr>
+    </w:lvl>
+    <w:lvl w:ilvl="6" w:tplc="300A0001" w:tentative="1">
+      <w:start w:val="1"/>
+      <w:numFmt w:val="bullet"/>
+      <w:lvlText w:val=""/>
+      <w:lvlJc w:val="left"/>
+      <w:pPr>
+        <w:ind w:left="5400" w:hanging="360"/>
+      </w:pPr>
+      <w:rPr>
+        <w:rFonts w:ascii="Symbol" w:hAnsi="Symbol" w:hint="default"/>
+      </w:rPr>
+    </w:lvl>
+    <w:lvl w:ilvl="7" w:tplc="300A0003" w:tentative="1">
+      <w:start w:val="1"/>
+      <w:numFmt w:val="bullet"/>
+      <w:lvlText w:val="o"/>
+      <w:lvlJc w:val="left"/>
+      <w:pPr>
+        <w:ind w:left="6120" w:hanging="360"/>
+      </w:pPr>
+      <w:rPr>
+        <w:rFonts w:ascii="Courier New" w:hAnsi="Courier New" w:cs="Courier New" w:hint="default"/>
+      </w:rPr>
+    </w:lvl>
+    <w:lvl w:ilvl="8" w:tplc="300A0005" w:tentative="1">
+      <w:start w:val="1"/>
+      <w:numFmt w:val="bullet"/>
+      <w:lvlText w:val=""/>
+      <w:lvlJc w:val="left"/>
+      <w:pPr>
+        <w:ind w:left="6840" w:hanging="360"/>
+      </w:pPr>
+      <w:rPr>
+        <w:rFonts w:ascii="Wingdings" w:hAnsi="Wingdings" w:hint="default"/>
+      </w:rPr>
+    </w:lvl>
+  </w:abstractNum>
+  <w:abstractNum w:abstractNumId="18" w15:restartNumberingAfterBreak="0">
     <w:nsid w:val="5D9909F5"/>
     <w:multiLevelType w:val="hybridMultilevel"/>
     <w:tmpl w:val="06A06DCE"/>
@@ -5899,7 +6943,7 @@
       </w:pPr>
     </w:lvl>
   </w:abstractNum>
-  <w:abstractNum w:abstractNumId="18" w15:restartNumberingAfterBreak="0">
+  <w:abstractNum w:abstractNumId="19" w15:restartNumberingAfterBreak="0">
     <w:nsid w:val="5F952C96"/>
     <w:multiLevelType w:val="hybridMultilevel"/>
     <w:tmpl w:val="CE507D82"/>
@@ -5988,7 +7032,120 @@
       </w:pPr>
     </w:lvl>
   </w:abstractNum>
-  <w:abstractNum w:abstractNumId="19" w15:restartNumberingAfterBreak="0">
+  <w:abstractNum w:abstractNumId="20" w15:restartNumberingAfterBreak="0">
+    <w:nsid w:val="70BA656E"/>
+    <w:multiLevelType w:val="hybridMultilevel"/>
+    <w:tmpl w:val="2B7E0A70"/>
+    <w:lvl w:ilvl="0" w:tplc="FFFFFFFF">
+      <w:start w:val="1"/>
+      <w:numFmt w:val="bullet"/>
+      <w:lvlText w:val=""/>
+      <w:lvlJc w:val="left"/>
+      <w:pPr>
+        <w:ind w:left="1080" w:hanging="360"/>
+      </w:pPr>
+      <w:rPr>
+        <w:rFonts w:ascii="Symbol" w:hAnsi="Symbol" w:hint="default"/>
+      </w:rPr>
+    </w:lvl>
+    <w:lvl w:ilvl="1" w:tplc="300A0005">
+      <w:start w:val="1"/>
+      <w:numFmt w:val="bullet"/>
+      <w:lvlText w:val=""/>
+      <w:lvlJc w:val="left"/>
+      <w:pPr>
+        <w:ind w:left="1800" w:hanging="360"/>
+      </w:pPr>
+      <w:rPr>
+        <w:rFonts w:ascii="Wingdings" w:hAnsi="Wingdings" w:hint="default"/>
+      </w:rPr>
+    </w:lvl>
+    <w:lvl w:ilvl="2" w:tplc="FFFFFFFF">
+      <w:start w:val="1"/>
+      <w:numFmt w:val="bullet"/>
+      <w:lvlText w:val=""/>
+      <w:lvlJc w:val="left"/>
+      <w:pPr>
+        <w:ind w:left="2520" w:hanging="360"/>
+      </w:pPr>
+      <w:rPr>
+        <w:rFonts w:ascii="Wingdings" w:hAnsi="Wingdings" w:hint="default"/>
+      </w:rPr>
+    </w:lvl>
+    <w:lvl w:ilvl="3" w:tplc="FFFFFFFF">
+      <w:start w:val="1"/>
+      <w:numFmt w:val="bullet"/>
+      <w:lvlText w:val=""/>
+      <w:lvlJc w:val="left"/>
+      <w:pPr>
+        <w:ind w:left="3240" w:hanging="360"/>
+      </w:pPr>
+      <w:rPr>
+        <w:rFonts w:ascii="Symbol" w:hAnsi="Symbol" w:hint="default"/>
+      </w:rPr>
+    </w:lvl>
+    <w:lvl w:ilvl="4" w:tplc="FFFFFFFF" w:tentative="1">
+      <w:start w:val="1"/>
+      <w:numFmt w:val="bullet"/>
+      <w:lvlText w:val="o"/>
+      <w:lvlJc w:val="left"/>
+      <w:pPr>
+        <w:ind w:left="3960" w:hanging="360"/>
+      </w:pPr>
+      <w:rPr>
+        <w:rFonts w:ascii="Courier New" w:hAnsi="Courier New" w:cs="Courier New" w:hint="default"/>
+      </w:rPr>
+    </w:lvl>
+    <w:lvl w:ilvl="5" w:tplc="FFFFFFFF" w:tentative="1">
+      <w:start w:val="1"/>
+      <w:numFmt w:val="bullet"/>
+      <w:lvlText w:val=""/>
+      <w:lvlJc w:val="left"/>
+      <w:pPr>
+        <w:ind w:left="4680" w:hanging="360"/>
+      </w:pPr>
+      <w:rPr>
+        <w:rFonts w:ascii="Wingdings" w:hAnsi="Wingdings" w:hint="default"/>
+      </w:rPr>
+    </w:lvl>
+    <w:lvl w:ilvl="6" w:tplc="FFFFFFFF" w:tentative="1">
+      <w:start w:val="1"/>
+      <w:numFmt w:val="bullet"/>
+      <w:lvlText w:val=""/>
+      <w:lvlJc w:val="left"/>
+      <w:pPr>
+        <w:ind w:left="5400" w:hanging="360"/>
+      </w:pPr>
+      <w:rPr>
+        <w:rFonts w:ascii="Symbol" w:hAnsi="Symbol" w:hint="default"/>
+      </w:rPr>
+    </w:lvl>
+    <w:lvl w:ilvl="7" w:tplc="FFFFFFFF" w:tentative="1">
+      <w:start w:val="1"/>
+      <w:numFmt w:val="bullet"/>
+      <w:lvlText w:val="o"/>
+      <w:lvlJc w:val="left"/>
+      <w:pPr>
+        <w:ind w:left="6120" w:hanging="360"/>
+      </w:pPr>
+      <w:rPr>
+        <w:rFonts w:ascii="Courier New" w:hAnsi="Courier New" w:cs="Courier New" w:hint="default"/>
+      </w:rPr>
+    </w:lvl>
+    <w:lvl w:ilvl="8" w:tplc="FFFFFFFF" w:tentative="1">
+      <w:start w:val="1"/>
+      <w:numFmt w:val="bullet"/>
+      <w:lvlText w:val=""/>
+      <w:lvlJc w:val="left"/>
+      <w:pPr>
+        <w:ind w:left="6840" w:hanging="360"/>
+      </w:pPr>
+      <w:rPr>
+        <w:rFonts w:ascii="Wingdings" w:hAnsi="Wingdings" w:hint="default"/>
+      </w:rPr>
+    </w:lvl>
+  </w:abstractNum>
+  <w:abstractNum w:abstractNumId="21" w15:restartNumberingAfterBreak="0">
     <w:nsid w:val="732107F1"/>
     <w:multiLevelType w:val="hybridMultilevel"/>
     <w:tmpl w:val="8D52289A"/>
@@ -6114,13 +7271,13 @@
     <w:abstractNumId w:val="16"/>
   </w:num>
   <w:num w:numId="13" w16cid:durableId="739206826">
-    <w:abstractNumId w:val="19"/>
+    <w:abstractNumId w:val="21"/>
   </w:num>
   <w:num w:numId="14" w16cid:durableId="125776391">
-    <w:abstractNumId w:val="17"/>
+    <w:abstractNumId w:val="18"/>
   </w:num>
   <w:num w:numId="15" w16cid:durableId="630869907">
-    <w:abstractNumId w:val="18"/>
+    <w:abstractNumId w:val="19"/>
   </w:num>
   <w:num w:numId="16" w16cid:durableId="327177960">
     <w:abstractNumId w:val="9"/>
@@ -6136,6 +7293,12 @@
   </w:num>
   <w:num w:numId="20" w16cid:durableId="670059758">
     <w:abstractNumId w:val="15"/>
+  </w:num>
+  <w:num w:numId="21" w16cid:durableId="1434085374">
+    <w:abstractNumId w:val="17"/>
+  </w:num>
+  <w:num w:numId="22" w16cid:durableId="1744328966">
+    <w:abstractNumId w:val="20"/>
   </w:num>
 </w:numbering>
 </file>

</xml_diff>